<commit_message>
version 5, fixed multitable and sadabs/twinabs with twins
</commit_message>
<xml_diff>
--- a/multitable.docx
+++ b/multitable.docx
@@ -38,7 +38,7 @@
               <w:rPr>
                 <w:b/>
               </w:rPr>
-              <w:t>4060308.cif</w:t>
+              <w:t>4060314-finalcif.cif</w:t>
             </w:r>
           </w:p>
         </w:tc>
@@ -51,7 +51,7 @@
               <w:rPr>
                 <w:b/>
               </w:rPr>
-              <w:t>4060310.cif</w:t>
+              <w:t>foobar.cif</w:t>
             </w:r>
           </w:p>
         </w:tc>
@@ -64,7 +64,7 @@
               <w:rPr>
                 <w:b/>
               </w:rPr>
-              <w:t>4060314.cif</w:t>
+              <w:t>ntd106c-P-1-final.cif</w:t>
             </w:r>
           </w:p>
         </w:tc>
@@ -92,7 +92,7 @@
               <w:rPr>
                 <w:vertAlign w:val="subscript"/>
               </w:rPr>
-              <w:t>13</w:t>
+              <w:t>40</w:t>
             </w:r>
             <w:r>
               <w:t>H</w:t>
@@ -101,10 +101,83 @@
               <w:rPr>
                 <w:vertAlign w:val="subscript"/>
               </w:rPr>
-              <w:t>20</w:t>
-            </w:r>
-            <w:r>
-              <w:t>NO</w:t>
+              <w:t>36</w:t>
+            </w:r>
+            <w:r>
+              <w:t>Au</w:t>
+            </w:r>
+            <w:r>
+              <w:rPr>
+                <w:vertAlign w:val="subscript"/>
+              </w:rPr>
+              <w:t>2</w:t>
+            </w:r>
+            <w:r>
+              <w:t>Cl</w:t>
+            </w:r>
+            <w:r>
+              <w:rPr>
+                <w:vertAlign w:val="subscript"/>
+              </w:rPr>
+              <w:t>14</w:t>
+            </w:r>
+            <w:r>
+              <w:t>F</w:t>
+            </w:r>
+            <w:r>
+              <w:rPr>
+                <w:vertAlign w:val="subscript"/>
+              </w:rPr>
+              <w:t>6</w:t>
+            </w:r>
+            <w:r>
+              <w:t>NTl</w:t>
+            </w:r>
+          </w:p>
+        </w:tc>
+        <w:tc>
+          <w:tcPr>
+            <w:tcW w:type="dxa" w:w="1928"/>
+          </w:tcPr>
+          <w:p>
+            <w:r>
+              <w:t>C</w:t>
+            </w:r>
+            <w:r>
+              <w:rPr>
+                <w:vertAlign w:val="subscript"/>
+              </w:rPr>
+              <w:t>25</w:t>
+            </w:r>
+            <w:r>
+              <w:t>H</w:t>
+            </w:r>
+            <w:r>
+              <w:rPr>
+                <w:vertAlign w:val="subscript"/>
+              </w:rPr>
+              <w:t>50</w:t>
+            </w:r>
+            <w:r>
+              <w:t>Al</w:t>
+            </w:r>
+            <w:r>
+              <w:rPr>
+                <w:vertAlign w:val="subscript"/>
+              </w:rPr>
+              <w:t>1</w:t>
+            </w:r>
+            <w:r>
+              <w:t>FGa</w:t>
+            </w:r>
+            <w:r>
+              <w:rPr>
+                <w:vertAlign w:val="subscript"/>
+              </w:rPr>
+              <w:t>1</w:t>
+            </w:r>
+            <w:r>
+              <w:t>O</w:t>
             </w:r>
             <w:r>
               <w:rPr>
@@ -112,279 +185,222 @@
               </w:rPr>
               <w:t>5</w:t>
             </w:r>
-            <w:r>
-              <w:t>PSi</w:t>
+          </w:p>
+        </w:tc>
+        <w:tc>
+          <w:tcPr>
+            <w:tcW w:type="dxa" w:w="1928"/>
+          </w:tcPr>
+          <w:p>
+            <w:r>
+              <w:t>C</w:t>
             </w:r>
             <w:r>
               <w:rPr>
                 <w:vertAlign w:val="subscript"/>
               </w:rPr>
-              <w:t>2</w:t>
-            </w:r>
-            <w:r>
-              <w:t>W</w:t>
-            </w:r>
-          </w:p>
-        </w:tc>
-        <w:tc>
-          <w:tcPr>
-            <w:tcW w:type="dxa" w:w="1928"/>
-          </w:tcPr>
-          <w:p>
-            <w:r>
-              <w:t>C</w:t>
+              <w:t>18</w:t>
+            </w:r>
+            <w:r>
+              <w:t>H</w:t>
             </w:r>
             <w:r>
               <w:rPr>
                 <w:vertAlign w:val="subscript"/>
               </w:rPr>
-              <w:t>34</w:t>
-            </w:r>
-            <w:r>
-              <w:t>H</w:t>
+              <w:t>19</w:t>
+            </w:r>
+            <w:r>
+              <w:t>NO</w:t>
             </w:r>
             <w:r>
               <w:rPr>
                 <w:vertAlign w:val="subscript"/>
               </w:rPr>
-              <w:t>26</w:t>
-            </w:r>
-            <w:r>
-              <w:t>Cl</w:t>
+              <w:t>4</w:t>
+            </w:r>
+          </w:p>
+        </w:tc>
+      </w:tr>
+      <w:tr>
+        <w:tc>
+          <w:tcPr>
+            <w:tcW w:type="dxa" w:w="2551"/>
+          </w:tcPr>
+          <w:p>
+            <w:r>
+              <w:t>Formula weight</w:t>
+            </w:r>
+          </w:p>
+        </w:tc>
+        <w:tc>
+          <w:tcPr>
+            <w:tcW w:type="dxa" w:w="1928"/>
+          </w:tcPr>
+          <w:p>
+            <w:r>
+              <w:t>1739.30</w:t>
+            </w:r>
+          </w:p>
+        </w:tc>
+        <w:tc>
+          <w:tcPr>
+            <w:tcW w:type="dxa" w:w="1928"/>
+          </w:tcPr>
+          <w:p>
+            <w:r>
+              <w:t>172.81</w:t>
+            </w:r>
+          </w:p>
+        </w:tc>
+        <w:tc>
+          <w:tcPr>
+            <w:tcW w:type="dxa" w:w="1928"/>
+          </w:tcPr>
+          <w:p>
+            <w:r>
+              <w:t>313.34</w:t>
+            </w:r>
+          </w:p>
+        </w:tc>
+      </w:tr>
+      <w:tr>
+        <w:tc>
+          <w:tcPr>
+            <w:tcW w:type="dxa" w:w="2551"/>
+          </w:tcPr>
+          <w:p>
+            <w:r>
+              <w:t>Temperature/K</w:t>
+            </w:r>
+          </w:p>
+        </w:tc>
+        <w:tc>
+          <w:tcPr>
+            <w:tcW w:type="dxa" w:w="1928"/>
+          </w:tcPr>
+          <w:p>
+            <w:r>
+              <w:t>173(2)</w:t>
+            </w:r>
+          </w:p>
+        </w:tc>
+        <w:tc>
+          <w:tcPr>
+            <w:tcW w:type="dxa" w:w="1928"/>
+          </w:tcPr>
+          <w:p>
+            <w:r>
+              <w:t>100(2)</w:t>
+            </w:r>
+          </w:p>
+        </w:tc>
+        <w:tc>
+          <w:tcPr>
+            <w:tcW w:type="dxa" w:w="1928"/>
+          </w:tcPr>
+          <w:p>
+            <w:r>
+              <w:t>100(2)</w:t>
+            </w:r>
+          </w:p>
+        </w:tc>
+      </w:tr>
+      <w:tr>
+        <w:tc>
+          <w:tcPr>
+            <w:tcW w:type="dxa" w:w="2551"/>
+          </w:tcPr>
+          <w:p>
+            <w:r>
+              <w:t>Crystal system</w:t>
+            </w:r>
+          </w:p>
+        </w:tc>
+        <w:tc>
+          <w:tcPr>
+            <w:tcW w:type="dxa" w:w="1928"/>
+          </w:tcPr>
+          <w:p>
+            <w:r>
+              <w:t>?</w:t>
+            </w:r>
+          </w:p>
+        </w:tc>
+        <w:tc>
+          <w:tcPr>
+            <w:tcW w:type="dxa" w:w="1928"/>
+          </w:tcPr>
+          <w:p>
+            <w:r>
+              <w:t>monoclinic</w:t>
+            </w:r>
+          </w:p>
+        </w:tc>
+        <w:tc>
+          <w:tcPr>
+            <w:tcW w:type="dxa" w:w="1928"/>
+          </w:tcPr>
+          <w:p>
+            <w:r>
+              <w:t>?</w:t>
+            </w:r>
+          </w:p>
+        </w:tc>
+      </w:tr>
+      <w:tr>
+        <w:tc>
+          <w:tcPr>
+            <w:tcW w:type="dxa" w:w="2551"/>
+          </w:tcPr>
+          <w:p>
+            <w:r>
+              <w:t>Space group</w:t>
+            </w:r>
+          </w:p>
+        </w:tc>
+        <w:tc>
+          <w:tcPr>
+            <w:tcW w:type="dxa" w:w="1928"/>
+          </w:tcPr>
+          <w:p/>
+        </w:tc>
+        <w:tc>
+          <w:tcPr>
+            <w:tcW w:type="dxa" w:w="1928"/>
+          </w:tcPr>
+          <w:p>
+            <w:r>
+              <w:rPr>
+                <w:i/>
+              </w:rPr>
+              <w:t>P</w:t>
+            </w:r>
+            <w:r>
+              <w:t>2</w:t>
             </w:r>
             <w:r>
               <w:rPr>
                 <w:vertAlign w:val="subscript"/>
               </w:rPr>
-              <w:t>2</w:t>
-            </w:r>
-            <w:r>
-              <w:t>N</w:t>
+              <w:t>1</w:t>
             </w:r>
             <w:r>
               <w:rPr>
-                <w:vertAlign w:val="subscript"/>
+                <w:i/>
               </w:rPr>
-              <w:t>2</w:t>
-            </w:r>
-            <w:r>
-              <w:t>O</w:t>
+              <w:t>/</w:t>
             </w:r>
             <w:r>
               <w:rPr>
-                <w:vertAlign w:val="subscript"/>
+                <w:i/>
               </w:rPr>
-              <w:t>7</w:t>
-            </w:r>
-            <w:r>
-              <w:t>PRe</w:t>
-            </w:r>
-          </w:p>
-        </w:tc>
-        <w:tc>
-          <w:tcPr>
-            <w:tcW w:type="dxa" w:w="1928"/>
-          </w:tcPr>
-          <w:p>
-            <w:r>
-              <w:t>C</w:t>
-            </w:r>
-            <w:r>
-              <w:rPr>
-                <w:vertAlign w:val="subscript"/>
-              </w:rPr>
-              <w:t>40</w:t>
-            </w:r>
-            <w:r>
-              <w:t>H</w:t>
-            </w:r>
-            <w:r>
-              <w:rPr>
-                <w:vertAlign w:val="subscript"/>
-              </w:rPr>
-              <w:t>36</w:t>
-            </w:r>
-            <w:r>
-              <w:t>Au</w:t>
-            </w:r>
-            <w:r>
-              <w:rPr>
-                <w:vertAlign w:val="subscript"/>
-              </w:rPr>
-              <w:t>2</w:t>
-            </w:r>
-            <w:r>
-              <w:t>Cl</w:t>
-            </w:r>
-            <w:r>
-              <w:rPr>
-                <w:vertAlign w:val="subscript"/>
-              </w:rPr>
-              <w:t>14</w:t>
-            </w:r>
-            <w:r>
-              <w:t>F</w:t>
-            </w:r>
-            <w:r>
-              <w:rPr>
-                <w:vertAlign w:val="subscript"/>
-              </w:rPr>
-              <w:t>6</w:t>
-            </w:r>
-            <w:r>
-              <w:t>NTl</w:t>
-            </w:r>
-          </w:p>
-        </w:tc>
-      </w:tr>
-      <w:tr>
-        <w:tc>
-          <w:tcPr>
-            <w:tcW w:type="dxa" w:w="2551"/>
-          </w:tcPr>
-          <w:p>
-            <w:r>
-              <w:t>Formula weight</w:t>
-            </w:r>
-          </w:p>
-        </w:tc>
-        <w:tc>
-          <w:tcPr>
-            <w:tcW w:type="dxa" w:w="1928"/>
-          </w:tcPr>
-          <w:p>
-            <w:r>
-              <w:t>541.30</w:t>
-            </w:r>
-          </w:p>
-        </w:tc>
-        <w:tc>
-          <w:tcPr>
-            <w:tcW w:type="dxa" w:w="1928"/>
-          </w:tcPr>
-          <w:p>
-            <w:r>
-              <w:t>862.64</w:t>
-            </w:r>
-          </w:p>
-        </w:tc>
-        <w:tc>
-          <w:tcPr>
-            <w:tcW w:type="dxa" w:w="1928"/>
-          </w:tcPr>
-          <w:p>
-            <w:r>
-              <w:t>1739.30</w:t>
-            </w:r>
-          </w:p>
-        </w:tc>
-      </w:tr>
-      <w:tr>
-        <w:tc>
-          <w:tcPr>
-            <w:tcW w:type="dxa" w:w="2551"/>
-          </w:tcPr>
-          <w:p>
-            <w:r>
-              <w:t>Temperature/K</w:t>
-            </w:r>
-          </w:p>
-        </w:tc>
-        <w:tc>
-          <w:tcPr>
-            <w:tcW w:type="dxa" w:w="1928"/>
-          </w:tcPr>
-          <w:p>
-            <w:r>
-              <w:t>133(2)</w:t>
-            </w:r>
-          </w:p>
-        </w:tc>
-        <w:tc>
-          <w:tcPr>
-            <w:tcW w:type="dxa" w:w="1928"/>
-          </w:tcPr>
-          <w:p>
-            <w:r>
-              <w:t>299(2)</w:t>
-            </w:r>
-          </w:p>
-        </w:tc>
-        <w:tc>
-          <w:tcPr>
-            <w:tcW w:type="dxa" w:w="1928"/>
-          </w:tcPr>
-          <w:p>
-            <w:r>
-              <w:t>173(2)</w:t>
-            </w:r>
-          </w:p>
-        </w:tc>
-      </w:tr>
-      <w:tr>
-        <w:tc>
-          <w:tcPr>
-            <w:tcW w:type="dxa" w:w="2551"/>
-          </w:tcPr>
-          <w:p>
-            <w:r>
-              <w:t>Crystal system</w:t>
-            </w:r>
-          </w:p>
-        </w:tc>
-        <w:tc>
-          <w:tcPr>
-            <w:tcW w:type="dxa" w:w="1928"/>
-          </w:tcPr>
-          <w:p>
-            <w:r>
-              <w:t>?</w:t>
-            </w:r>
-          </w:p>
-        </w:tc>
-        <w:tc>
-          <w:tcPr>
-            <w:tcW w:type="dxa" w:w="1928"/>
-          </w:tcPr>
-          <w:p>
-            <w:r>
-              <w:t>?</w:t>
-            </w:r>
-          </w:p>
-        </w:tc>
-        <w:tc>
-          <w:tcPr>
-            <w:tcW w:type="dxa" w:w="1928"/>
-          </w:tcPr>
-          <w:p>
-            <w:r>
-              <w:t>?</w:t>
-            </w:r>
-          </w:p>
-        </w:tc>
-      </w:tr>
-      <w:tr>
-        <w:tc>
-          <w:tcPr>
-            <w:tcW w:type="dxa" w:w="2551"/>
-          </w:tcPr>
-          <w:p>
-            <w:r>
-              <w:t>Space group</w:t>
-            </w:r>
-          </w:p>
-        </w:tc>
-        <w:tc>
-          <w:tcPr>
-            <w:tcW w:type="dxa" w:w="1928"/>
-          </w:tcPr>
-          <w:p/>
-        </w:tc>
-        <w:tc>
-          <w:tcPr>
-            <w:tcW w:type="dxa" w:w="1928"/>
-          </w:tcPr>
-          <w:p/>
+              <w:t>c</w:t>
+            </w:r>
+            <w:r>
+              <w:t xml:space="preserve"> (14)</w:t>
+            </w:r>
+          </w:p>
         </w:tc>
         <w:tc>
           <w:tcPr>
@@ -416,7 +432,7 @@
           </w:tcPr>
           <w:p>
             <w:r>
-              <w:t>6.9618(4)</w:t>
+              <w:t>12.0920(1)</w:t>
             </w:r>
           </w:p>
         </w:tc>
@@ -426,7 +442,7 @@
           </w:tcPr>
           <w:p>
             <w:r>
-              <w:t>8.792(2)</w:t>
+              <w:t>10.5086(3)</w:t>
             </w:r>
           </w:p>
         </w:tc>
@@ -436,7 +452,7 @@
           </w:tcPr>
           <w:p>
             <w:r>
-              <w:t>12.0920(1)</w:t>
+              <w:t>7.9492(7)</w:t>
             </w:r>
           </w:p>
         </w:tc>
@@ -464,7 +480,7 @@
           </w:tcPr>
           <w:p>
             <w:r>
-              <w:t>9.6073(8)</w:t>
+              <w:t>28.5736(3)</w:t>
             </w:r>
           </w:p>
         </w:tc>
@@ -474,7 +490,7 @@
           </w:tcPr>
           <w:p>
             <w:r>
-              <w:t>11.201(3)</w:t>
+              <w:t>20.9035(5)</w:t>
             </w:r>
           </w:p>
         </w:tc>
@@ -484,7 +500,7 @@
           </w:tcPr>
           <w:p>
             <w:r>
-              <w:t>28.5736(3)</w:t>
+              <w:t>8.9757(8)</w:t>
             </w:r>
           </w:p>
         </w:tc>
@@ -512,7 +528,7 @@
           </w:tcPr>
           <w:p>
             <w:r>
-              <w:t>16.1541(9)</w:t>
+              <w:t>15.4221(2)</w:t>
             </w:r>
           </w:p>
         </w:tc>
@@ -522,7 +538,7 @@
           </w:tcPr>
           <w:p>
             <w:r>
-              <w:t>17.928(4)</w:t>
+              <w:t>20.5072(5)</w:t>
             </w:r>
           </w:p>
         </w:tc>
@@ -532,7 +548,7 @@
           </w:tcPr>
           <w:p>
             <w:r>
-              <w:t>15.4221(2)</w:t>
+              <w:t>11.3745(10)</w:t>
             </w:r>
           </w:p>
         </w:tc>
@@ -554,7 +570,7 @@
           </w:tcPr>
           <w:p>
             <w:r>
-              <w:t>73.219(3)</w:t>
+              <w:t>90.00</w:t>
             </w:r>
           </w:p>
         </w:tc>
@@ -564,7 +580,7 @@
           </w:tcPr>
           <w:p>
             <w:r>
-              <w:t>91.530(3)</w:t>
+              <w:t>90</w:t>
             </w:r>
           </w:p>
         </w:tc>
@@ -574,7 +590,7 @@
           </w:tcPr>
           <w:p>
             <w:r>
-              <w:t>90.00</w:t>
+              <w:t>106.9740(10)</w:t>
             </w:r>
           </w:p>
         </w:tc>
@@ -596,7 +612,7 @@
           </w:tcPr>
           <w:p>
             <w:r>
-              <w:t>89.975(3)</w:t>
+              <w:t>107.365(1)</w:t>
             </w:r>
           </w:p>
         </w:tc>
@@ -606,7 +622,7 @@
           </w:tcPr>
           <w:p>
             <w:r>
-              <w:t>98.082(3)</w:t>
+              <w:t>94.1300(10)</w:t>
             </w:r>
           </w:p>
         </w:tc>
@@ -616,7 +632,7 @@
           </w:tcPr>
           <w:p>
             <w:r>
-              <w:t>107.365(1)</w:t>
+              <w:t>91.9630(10)</w:t>
             </w:r>
           </w:p>
         </w:tc>
@@ -638,7 +654,7 @@
           </w:tcPr>
           <w:p>
             <w:r>
-              <w:t>81.823(3)</w:t>
+              <w:t>90.00</w:t>
             </w:r>
           </w:p>
         </w:tc>
@@ -648,7 +664,7 @@
           </w:tcPr>
           <w:p>
             <w:r>
-              <w:t>109.195(3)</w:t>
+              <w:t>90</w:t>
             </w:r>
           </w:p>
         </w:tc>
@@ -658,7 +674,7 @@
           </w:tcPr>
           <w:p>
             <w:r>
-              <w:t>90.00</w:t>
+              <w:t>103.4560(10)</w:t>
             </w:r>
           </w:p>
         </w:tc>
@@ -686,7 +702,7 @@
           </w:tcPr>
           <w:p>
             <w:r>
-              <w:t>1022.98(12)</w:t>
+              <w:t>5085.66(9)</w:t>
             </w:r>
           </w:p>
         </w:tc>
@@ -696,7 +712,7 @@
           </w:tcPr>
           <w:p>
             <w:r>
-              <w:t>1645.8(6)</w:t>
+              <w:t>?</w:t>
             </w:r>
           </w:p>
         </w:tc>
@@ -706,7 +722,7 @@
           </w:tcPr>
           <w:p>
             <w:r>
-              <w:t>5085.66(9)</w:t>
+              <w:t>750.33(11)</w:t>
             </w:r>
           </w:p>
         </w:tc>
@@ -731,27 +747,27 @@
           </w:tcPr>
           <w:p>
             <w:r>
+              <w:t>4</w:t>
+            </w:r>
+          </w:p>
+        </w:tc>
+        <w:tc>
+          <w:tcPr>
+            <w:tcW w:type="dxa" w:w="1928"/>
+          </w:tcPr>
+          <w:p>
+            <w:r>
+              <w:t>4</w:t>
+            </w:r>
+          </w:p>
+        </w:tc>
+        <w:tc>
+          <w:tcPr>
+            <w:tcW w:type="dxa" w:w="1928"/>
+          </w:tcPr>
+          <w:p>
+            <w:r>
               <w:t>2</w:t>
-            </w:r>
-          </w:p>
-        </w:tc>
-        <w:tc>
-          <w:tcPr>
-            <w:tcW w:type="dxa" w:w="1928"/>
-          </w:tcPr>
-          <w:p>
-            <w:r>
-              <w:t>2</w:t>
-            </w:r>
-          </w:p>
-        </w:tc>
-        <w:tc>
-          <w:tcPr>
-            <w:tcW w:type="dxa" w:w="1928"/>
-          </w:tcPr>
-          <w:p>
-            <w:r>
-              <w:t>4</w:t>
             </w:r>
           </w:p>
         </w:tc>
@@ -791,7 +807,7 @@
           </w:tcPr>
           <w:p>
             <w:r>
-              <w:t>1.757</w:t>
+              <w:t>2.272</w:t>
             </w:r>
           </w:p>
         </w:tc>
@@ -801,7 +817,7 @@
           </w:tcPr>
           <w:p>
             <w:r>
-              <w:t>1.741</w:t>
+              <w:t>0.255</w:t>
             </w:r>
           </w:p>
         </w:tc>
@@ -811,7 +827,7 @@
           </w:tcPr>
           <w:p>
             <w:r>
-              <w:t>2.272</w:t>
+              <w:t>1.387</w:t>
             </w:r>
           </w:p>
         </w:tc>
@@ -839,7 +855,7 @@
           </w:tcPr>
           <w:p>
             <w:r>
-              <w:t>5.860</w:t>
+              <w:t>?</w:t>
             </w:r>
           </w:p>
         </w:tc>
@@ -849,7 +865,7 @@
           </w:tcPr>
           <w:p>
             <w:r>
-              <w:t>?</w:t>
+              <w:t>0.914</w:t>
             </w:r>
           </w:p>
         </w:tc>
@@ -859,7 +875,7 @@
           </w:tcPr>
           <w:p>
             <w:r>
-              <w:t>?</w:t>
+              <w:t>0.098</w:t>
             </w:r>
           </w:p>
         </w:tc>
@@ -887,7 +903,7 @@
           </w:tcPr>
           <w:p>
             <w:r>
-              <w:t>524</w:t>
+              <w:t>?</w:t>
             </w:r>
           </w:p>
         </w:tc>
@@ -897,7 +913,7 @@
           </w:tcPr>
           <w:p>
             <w:r>
-              <w:t>?</w:t>
+              <w:t>319</w:t>
             </w:r>
           </w:p>
         </w:tc>
@@ -907,7 +923,7 @@
           </w:tcPr>
           <w:p>
             <w:r>
-              <w:t>?</w:t>
+              <w:t>332</w:t>
             </w:r>
           </w:p>
         </w:tc>
@@ -935,7 +951,7 @@
           </w:tcPr>
           <w:p>
             <w:r>
-              <w:t>0.16×0.15×0.08</w:t>
+              <w:t>?×?×?</w:t>
             </w:r>
           </w:p>
         </w:tc>
@@ -945,7 +961,7 @@
           </w:tcPr>
           <w:p>
             <w:r>
-              <w:t>?×?×?</w:t>
+              <w:t>0.4×0.3×0.21</w:t>
             </w:r>
           </w:p>
         </w:tc>
@@ -955,7 +971,7 @@
           </w:tcPr>
           <w:p>
             <w:r>
-              <w:t>?×?×?</w:t>
+              <w:t>0.18×0.15×0.15</w:t>
             </w:r>
           </w:p>
         </w:tc>
@@ -977,27 +993,27 @@
           </w:tcPr>
           <w:p>
             <w:r>
+              <w:t>?</w:t>
+            </w:r>
+          </w:p>
+        </w:tc>
+        <w:tc>
+          <w:tcPr>
+            <w:tcW w:type="dxa" w:w="1928"/>
+          </w:tcPr>
+          <w:p>
+            <w:r>
+              <w:t>?</w:t>
+            </w:r>
+          </w:p>
+        </w:tc>
+        <w:tc>
+          <w:tcPr>
+            <w:tcW w:type="dxa" w:w="1928"/>
+          </w:tcPr>
+          <w:p>
+            <w:r>
               <w:t>colourless</w:t>
-            </w:r>
-          </w:p>
-        </w:tc>
-        <w:tc>
-          <w:tcPr>
-            <w:tcW w:type="dxa" w:w="1928"/>
-          </w:tcPr>
-          <w:p>
-            <w:r>
-              <w:t>?</w:t>
-            </w:r>
-          </w:p>
-        </w:tc>
-        <w:tc>
-          <w:tcPr>
-            <w:tcW w:type="dxa" w:w="1928"/>
-          </w:tcPr>
-          <w:p>
-            <w:r>
-              <w:t>?</w:t>
             </w:r>
           </w:p>
         </w:tc>
@@ -1019,7 +1035,7 @@
           </w:tcPr>
           <w:p>
             <w:r>
-              <w:t>prism</w:t>
+              <w:t>?</w:t>
             </w:r>
           </w:p>
         </w:tc>
@@ -1039,7 +1055,7 @@
           </w:tcPr>
           <w:p>
             <w:r>
-              <w:t>?</w:t>
+              <w:t>block</w:t>
             </w:r>
           </w:p>
         </w:tc>
@@ -1052,6 +1068,38 @@
           <w:p>
             <w:r>
               <w:t>Radiation</w:t>
+            </w:r>
+          </w:p>
+        </w:tc>
+        <w:tc>
+          <w:tcPr>
+            <w:tcW w:type="dxa" w:w="1928"/>
+          </w:tcPr>
+          <w:p>
+            <w:r>
+              <w:t>;</w:t>
+              <w:br/>
+              <w:br/>
+              <w:t xml:space="preserve">Mo </w:t>
+            </w:r>
+            <w:r>
+              <w:rPr>
+                <w:i/>
+              </w:rPr>
+              <w:t>K</w:t>
+            </w:r>
+            <w:r>
+              <w:rPr>
+                <w:i/>
+                <w:vertAlign w:val="subscript"/>
+              </w:rPr>
+              <w:t>\a</w:t>
+              <w:br/>
+              <w:br/>
+              <w:t>;</w:t>
+            </w:r>
+            <w:r>
+              <w:t xml:space="preserve"> (λ=?)</w:t>
             </w:r>
           </w:p>
         </w:tc>
@@ -1086,42 +1134,24 @@
             <w:tcW w:type="dxa" w:w="1928"/>
           </w:tcPr>
           <w:p>
-            <w:r/>
+            <w:r>
+              <w:t>Mo</w:t>
+            </w:r>
             <w:r>
               <w:rPr>
                 <w:i/>
               </w:rPr>
+              <w:t>K</w:t>
             </w:r>
             <w:r>
               <w:rPr>
                 <w:i/>
                 <w:vertAlign w:val="subscript"/>
               </w:rPr>
-            </w:r>
-            <w:r>
-              <w:t xml:space="preserve"> (λ=?)</w:t>
-            </w:r>
-          </w:p>
-        </w:tc>
-        <w:tc>
-          <w:tcPr>
-            <w:tcW w:type="dxa" w:w="1928"/>
-          </w:tcPr>
-          <w:p>
-            <w:r/>
-            <w:r>
-              <w:rPr>
-                <w:i/>
-              </w:rPr>
-            </w:r>
-            <w:r>
-              <w:rPr>
-                <w:i/>
-                <w:vertAlign w:val="subscript"/>
-              </w:rPr>
-            </w:r>
-            <w:r>
-              <w:t xml:space="preserve"> (λ=?)</w:t>
+              <w:t>α</w:t>
+            </w:r>
+            <w:r>
+              <w:t xml:space="preserve"> (λ=0.71073)</w:t>
             </w:r>
           </w:p>
         </w:tc>
@@ -1143,7 +1173,7 @@
           </w:tcPr>
           <w:p>
             <w:r>
-              <w:t>2.64 to 60.06</w:t>
+              <w:t>? to ?</w:t>
             </w:r>
           </w:p>
         </w:tc>
@@ -1153,7 +1183,7 @@
           </w:tcPr>
           <w:p>
             <w:r>
-              <w:t>? to ?</w:t>
+              <w:t>3.89 to 56.24</w:t>
             </w:r>
           </w:p>
         </w:tc>
@@ -1163,7 +1193,7 @@
           </w:tcPr>
           <w:p>
             <w:r>
-              <w:t>? to ?</w:t>
+              <w:t>3.76 to 53.46</w:t>
             </w:r>
           </w:p>
         </w:tc>
@@ -1176,20 +1206,6 @@
           <w:p>
             <w:r>
               <w:t>Index ranges</w:t>
-            </w:r>
-          </w:p>
-        </w:tc>
-        <w:tc>
-          <w:tcPr>
-            <w:tcW w:type="dxa" w:w="1928"/>
-          </w:tcPr>
-          <w:p>
-            <w:r>
-              <w:t>-9 ≤ h ≤ 9</w:t>
-              <w:br/>
-              <w:t>-13 ≤ k ≤ 13</w:t>
-              <w:br/>
-              <w:t>-22 ≤ l ≤ 22</w:t>
             </w:r>
           </w:p>
         </w:tc>
@@ -1213,11 +1229,25 @@
           </w:tcPr>
           <w:p>
             <w:r>
-              <w:t xml:space="preserve"> ≤ h ≤ </w:t>
+              <w:t>-13 ≤ h ≤ 8</w:t>
               <w:br/>
-              <w:t xml:space="preserve"> ≤ k ≤ </w:t>
+              <w:t>-25 ≤ k ≤ 27</w:t>
               <w:br/>
-              <w:t xml:space="preserve"> ≤ l ≤ </w:t>
+              <w:t>-27 ≤ l ≤ 26</w:t>
+            </w:r>
+          </w:p>
+        </w:tc>
+        <w:tc>
+          <w:tcPr>
+            <w:tcW w:type="dxa" w:w="1928"/>
+          </w:tcPr>
+          <w:p>
+            <w:r>
+              <w:t>-10 ≤ h ≤ 10</w:t>
+              <w:br/>
+              <w:t>-11 ≤ k ≤ 10</w:t>
+              <w:br/>
+              <w:t>0 ≤ l ≤ 14</w:t>
             </w:r>
           </w:p>
         </w:tc>
@@ -1239,7 +1269,7 @@
           </w:tcPr>
           <w:p>
             <w:r>
-              <w:t>19997</w:t>
+              <w:t>?</w:t>
             </w:r>
           </w:p>
         </w:tc>
@@ -1249,7 +1279,7 @@
           </w:tcPr>
           <w:p>
             <w:r>
-              <w:t>?</w:t>
+              <w:t>42245</w:t>
             </w:r>
           </w:p>
         </w:tc>
@@ -1259,7 +1289,7 @@
           </w:tcPr>
           <w:p>
             <w:r>
-              <w:t>?</w:t>
+              <w:t>15766</w:t>
             </w:r>
           </w:p>
         </w:tc>
@@ -1281,7 +1311,7 @@
           </w:tcPr>
           <w:p>
             <w:r>
-              <w:t>5954</w:t>
+              <w:t>?</w:t>
               <w:br/>
             </w:r>
             <w:r>
@@ -1297,7 +1327,13 @@
               <w:t>int</w:t>
             </w:r>
             <w:r>
-              <w:t xml:space="preserve"> = 0.0234</w:t>
+              <w:t xml:space="preserve"> = ;</w:t>
+              <w:br/>
+              <w:br/>
+              <w:t>0.0376</w:t>
+              <w:br/>
+              <w:br/>
+              <w:t>;</w:t>
               <w:br/>
             </w:r>
             <w:r>
@@ -1323,7 +1359,7 @@
           </w:tcPr>
           <w:p>
             <w:r>
-              <w:t>?</w:t>
+              <w:t>10786</w:t>
               <w:br/>
             </w:r>
             <w:r>
@@ -1339,7 +1375,7 @@
               <w:t>int</w:t>
             </w:r>
             <w:r>
-              <w:t xml:space="preserve"> = ?</w:t>
+              <w:t xml:space="preserve"> = 0.0504</w:t>
               <w:br/>
             </w:r>
             <w:r>
@@ -1355,7 +1391,7 @@
               <w:t>sigma</w:t>
             </w:r>
             <w:r>
-              <w:t xml:space="preserve"> = ?</w:t>
+              <w:t xml:space="preserve"> = 0.0585</w:t>
             </w:r>
           </w:p>
         </w:tc>
@@ -1365,7 +1401,7 @@
           </w:tcPr>
           <w:p>
             <w:r>
-              <w:t>?</w:t>
+              <w:t>3174</w:t>
               <w:br/>
             </w:r>
             <w:r>
@@ -1381,7 +1417,7 @@
               <w:t>int</w:t>
             </w:r>
             <w:r>
-              <w:t xml:space="preserve"> = ?</w:t>
+              <w:t xml:space="preserve"> = 0.0327</w:t>
               <w:br/>
             </w:r>
             <w:r>
@@ -1419,7 +1455,7 @@
           </w:tcPr>
           <w:p>
             <w:r>
-              <w:t>5954/21/218</w:t>
+              <w:t>?/?/?</w:t>
             </w:r>
           </w:p>
         </w:tc>
@@ -1429,7 +1465,7 @@
           </w:tcPr>
           <w:p>
             <w:r>
-              <w:t>?/?/?</w:t>
+              <w:t>10786/2419/933</w:t>
             </w:r>
           </w:p>
         </w:tc>
@@ -1439,7 +1475,7 @@
           </w:tcPr>
           <w:p>
             <w:r>
-              <w:t>?/?/?</w:t>
+              <w:t>3174/0/210</w:t>
             </w:r>
           </w:p>
         </w:tc>
@@ -1473,7 +1509,7 @@
           </w:tcPr>
           <w:p>
             <w:r>
-              <w:t>0.998</w:t>
+              <w:t>?</w:t>
             </w:r>
           </w:p>
         </w:tc>
@@ -1483,7 +1519,7 @@
           </w:tcPr>
           <w:p>
             <w:r>
-              <w:t>?</w:t>
+              <w:t>0.999</w:t>
             </w:r>
           </w:p>
         </w:tc>
@@ -1493,7 +1529,7 @@
           </w:tcPr>
           <w:p>
             <w:r>
-              <w:t>?</w:t>
+              <w:t>1.036</w:t>
             </w:r>
           </w:p>
         </w:tc>
@@ -1556,7 +1592,7 @@
               <w:t>1</w:t>
             </w:r>
             <w:r>
-              <w:t xml:space="preserve"> = 0.0159</w:t>
+              <w:t xml:space="preserve"> = ?</w:t>
               <w:br/>
               <w:t>w</w:t>
             </w:r>
@@ -1573,7 +1609,7 @@
               <w:t>2</w:t>
             </w:r>
             <w:r>
-              <w:t xml:space="preserve"> = 0.0341</w:t>
+              <w:t xml:space="preserve"> = ?</w:t>
             </w:r>
           </w:p>
         </w:tc>
@@ -1595,7 +1631,7 @@
               <w:t>1</w:t>
             </w:r>
             <w:r>
-              <w:t xml:space="preserve"> = ?</w:t>
+              <w:t xml:space="preserve"> = 0.0401</w:t>
               <w:br/>
               <w:t>w</w:t>
             </w:r>
@@ -1612,7 +1648,7 @@
               <w:t>2</w:t>
             </w:r>
             <w:r>
-              <w:t xml:space="preserve"> = ?</w:t>
+              <w:t xml:space="preserve"> = 0.0862</w:t>
             </w:r>
           </w:p>
         </w:tc>
@@ -1634,7 +1670,7 @@
               <w:t>1</w:t>
             </w:r>
             <w:r>
-              <w:t xml:space="preserve"> = ?</w:t>
+              <w:t xml:space="preserve"> = 0.0401</w:t>
               <w:br/>
               <w:t>w</w:t>
             </w:r>
@@ -1651,7 +1687,7 @@
               <w:t>2</w:t>
             </w:r>
             <w:r>
-              <w:t xml:space="preserve"> = ?</w:t>
+              <w:t xml:space="preserve"> = 0.1072</w:t>
             </w:r>
           </w:p>
         </w:tc>
@@ -1696,7 +1732,7 @@
               <w:t>1</w:t>
             </w:r>
             <w:r>
-              <w:t xml:space="preserve"> = 0.0185</w:t>
+              <w:t xml:space="preserve"> = ?</w:t>
               <w:br/>
               <w:t>w</w:t>
             </w:r>
@@ -1713,7 +1749,7 @@
               <w:t>2</w:t>
             </w:r>
             <w:r>
-              <w:t xml:space="preserve"> = 0.0346</w:t>
+              <w:t xml:space="preserve"> = </w:t>
             </w:r>
           </w:p>
         </w:tc>
@@ -1735,7 +1771,7 @@
               <w:t>1</w:t>
             </w:r>
             <w:r>
-              <w:t xml:space="preserve"> = ?</w:t>
+              <w:t xml:space="preserve"> = 0.0795</w:t>
               <w:br/>
               <w:t>w</w:t>
             </w:r>
@@ -1752,7 +1788,7 @@
               <w:t>2</w:t>
             </w:r>
             <w:r>
-              <w:t xml:space="preserve"> = </w:t>
+              <w:t xml:space="preserve"> = 0.1014</w:t>
             </w:r>
           </w:p>
         </w:tc>
@@ -1774,7 +1810,7 @@
               <w:t>1</w:t>
             </w:r>
             <w:r>
-              <w:t xml:space="preserve"> = ?</w:t>
+              <w:t xml:space="preserve"> = 0.0427</w:t>
               <w:br/>
               <w:t>w</w:t>
             </w:r>
@@ -1791,7 +1827,7 @@
               <w:t>2</w:t>
             </w:r>
             <w:r>
-              <w:t xml:space="preserve"> = </w:t>
+              <w:t xml:space="preserve"> = 0.1096</w:t>
             </w:r>
           </w:p>
         </w:tc>
@@ -1819,7 +1855,7 @@
           </w:tcPr>
           <w:p>
             <w:r>
-              <w:t>0.95/-0.55</w:t>
+              <w:t>?/?</w:t>
             </w:r>
           </w:p>
         </w:tc>
@@ -1829,7 +1865,7 @@
           </w:tcPr>
           <w:p>
             <w:r>
-              <w:t>?/?</w:t>
+              <w:t>0.40/-0.69</w:t>
             </w:r>
           </w:p>
         </w:tc>
@@ -1839,7 +1875,7 @@
           </w:tcPr>
           <w:p>
             <w:r>
-              <w:t>?/?</w:t>
+              <w:t>0.32/-0.20</w:t>
             </w:r>
           </w:p>
         </w:tc>
@@ -1878,6 +1914,3249 @@
           <w:p>
             <w:r/>
           </w:p>
+        </w:tc>
+      </w:tr>
+    </w:tbl>
+    <w:p>
+      <w:r>
+        <w:br w:type="page"/>
+      </w:r>
+    </w:p>
+    <w:tbl>
+      <w:tblPr>
+        <w:tblW w:type="auto" w:w="0"/>
+        <w:tblLayout w:type="fixed"/>
+        <w:tblLook w:firstColumn="1" w:firstRow="1" w:lastColumn="0" w:lastRow="0" w:noHBand="0" w:noVBand="1" w:val="04A0"/>
+      </w:tblPr>
+      <w:tblGrid>
+        <w:gridCol w:w="2551"/>
+        <w:gridCol w:w="1928"/>
+        <w:gridCol w:w="1928"/>
+        <w:gridCol w:w="1928"/>
+      </w:tblGrid>
+      <w:tr>
+        <w:tc>
+          <w:tcPr>
+            <w:tcW w:type="dxa" w:w="2160"/>
+          </w:tcPr>
+          <w:p/>
+        </w:tc>
+        <w:tc>
+          <w:tcPr>
+            <w:tcW w:type="dxa" w:w="2160"/>
+          </w:tcPr>
+          <w:p>
+            <w:r>
+              <w:rPr>
+                <w:b/>
+              </w:rPr>
+              <w:t>p21c.cif</w:t>
+            </w:r>
+          </w:p>
+        </w:tc>
+        <w:tc>
+          <w:tcPr>
+            <w:tcW w:type="dxa" w:w="2160"/>
+          </w:tcPr>
+          <w:p>
+            <w:r>
+              <w:rPr>
+                <w:b/>
+              </w:rPr>
+              <w:t>P21c-final.cif</w:t>
+            </w:r>
+          </w:p>
+        </w:tc>
+        <w:tc>
+          <w:tcPr>
+            <w:tcW w:type="dxa" w:w="2160"/>
+          </w:tcPr>
+          <w:p>
+            <w:r>
+              <w:rPr>
+                <w:b/>
+              </w:rPr>
+              <w:t>p21c-finalcif.cif</w:t>
+            </w:r>
+          </w:p>
+        </w:tc>
+      </w:tr>
+      <w:tr>
+        <w:tc>
+          <w:tcPr>
+            <w:tcW w:type="dxa" w:w="2551"/>
+          </w:tcPr>
+          <w:p>
+            <w:r>
+              <w:t>Empirical formula</w:t>
+            </w:r>
+          </w:p>
+        </w:tc>
+        <w:tc>
+          <w:tcPr>
+            <w:tcW w:type="dxa" w:w="1928"/>
+          </w:tcPr>
+          <w:p>
+            <w:r>
+              <w:t>C</w:t>
+            </w:r>
+            <w:r>
+              <w:rPr>
+                <w:vertAlign w:val="subscript"/>
+              </w:rPr>
+              <w:t>34</w:t>
+            </w:r>
+            <w:r>
+              <w:t>H</w:t>
+            </w:r>
+            <w:r>
+              <w:rPr>
+                <w:vertAlign w:val="subscript"/>
+              </w:rPr>
+              <w:t>24</w:t>
+            </w:r>
+            <w:r>
+              <w:t>AlF</w:t>
+            </w:r>
+            <w:r>
+              <w:rPr>
+                <w:vertAlign w:val="subscript"/>
+              </w:rPr>
+              <w:t>36</w:t>
+            </w:r>
+            <w:r>
+              <w:t>GaO</w:t>
+            </w:r>
+            <w:r>
+              <w:rPr>
+                <w:vertAlign w:val="subscript"/>
+              </w:rPr>
+              <w:t>4</w:t>
+            </w:r>
+          </w:p>
+        </w:tc>
+        <w:tc>
+          <w:tcPr>
+            <w:tcW w:type="dxa" w:w="1928"/>
+          </w:tcPr>
+          <w:p>
+            <w:r>
+              <w:t>C</w:t>
+            </w:r>
+            <w:r>
+              <w:rPr>
+                <w:vertAlign w:val="subscript"/>
+              </w:rPr>
+              <w:t>91</w:t>
+            </w:r>
+            <w:r>
+              <w:t>H</w:t>
+            </w:r>
+            <w:r>
+              <w:rPr>
+                <w:vertAlign w:val="subscript"/>
+              </w:rPr>
+              <w:t>88</w:t>
+            </w:r>
+            <w:r>
+              <w:t>O</w:t>
+            </w:r>
+            <w:r>
+              <w:rPr>
+                <w:vertAlign w:val="subscript"/>
+              </w:rPr>
+              <w:t>20</w:t>
+            </w:r>
+          </w:p>
+        </w:tc>
+        <w:tc>
+          <w:tcPr>
+            <w:tcW w:type="dxa" w:w="1928"/>
+          </w:tcPr>
+          <w:p>
+            <w:r>
+              <w:t>C</w:t>
+            </w:r>
+            <w:r>
+              <w:rPr>
+                <w:vertAlign w:val="subscript"/>
+              </w:rPr>
+              <w:t>34</w:t>
+            </w:r>
+            <w:r>
+              <w:t>H</w:t>
+            </w:r>
+            <w:r>
+              <w:rPr>
+                <w:vertAlign w:val="subscript"/>
+              </w:rPr>
+              <w:t>24</w:t>
+            </w:r>
+            <w:r>
+              <w:t>AlF</w:t>
+            </w:r>
+            <w:r>
+              <w:rPr>
+                <w:vertAlign w:val="subscript"/>
+              </w:rPr>
+              <w:t>36</w:t>
+            </w:r>
+            <w:r>
+              <w:t>GaO</w:t>
+            </w:r>
+            <w:r>
+              <w:rPr>
+                <w:vertAlign w:val="subscript"/>
+              </w:rPr>
+              <w:t>4</w:t>
+            </w:r>
+          </w:p>
+        </w:tc>
+      </w:tr>
+      <w:tr>
+        <w:tc>
+          <w:tcPr>
+            <w:tcW w:type="dxa" w:w="2551"/>
+          </w:tcPr>
+          <w:p>
+            <w:r>
+              <w:t>Formula weight</w:t>
+            </w:r>
+          </w:p>
+        </w:tc>
+        <w:tc>
+          <w:tcPr>
+            <w:tcW w:type="dxa" w:w="1928"/>
+          </w:tcPr>
+          <w:p>
+            <w:r>
+              <w:t>1277.23</w:t>
+            </w:r>
+          </w:p>
+        </w:tc>
+        <w:tc>
+          <w:tcPr>
+            <w:tcW w:type="dxa" w:w="1928"/>
+          </w:tcPr>
+          <w:p>
+            <w:r>
+              <w:t>1501.61</w:t>
+            </w:r>
+          </w:p>
+        </w:tc>
+        <w:tc>
+          <w:tcPr>
+            <w:tcW w:type="dxa" w:w="1928"/>
+          </w:tcPr>
+          <w:p>
+            <w:r>
+              <w:t>1277.23</w:t>
+            </w:r>
+          </w:p>
+        </w:tc>
+      </w:tr>
+      <w:tr>
+        <w:tc>
+          <w:tcPr>
+            <w:tcW w:type="dxa" w:w="2551"/>
+          </w:tcPr>
+          <w:p>
+            <w:r>
+              <w:t>Temperature/K</w:t>
+            </w:r>
+          </w:p>
+        </w:tc>
+        <w:tc>
+          <w:tcPr>
+            <w:tcW w:type="dxa" w:w="1928"/>
+          </w:tcPr>
+          <w:p>
+            <w:r>
+              <w:t>100(2)</w:t>
+            </w:r>
+          </w:p>
+        </w:tc>
+        <w:tc>
+          <w:tcPr>
+            <w:tcW w:type="dxa" w:w="1928"/>
+          </w:tcPr>
+          <w:p>
+            <w:r>
+              <w:t>100(2)</w:t>
+            </w:r>
+          </w:p>
+        </w:tc>
+        <w:tc>
+          <w:tcPr>
+            <w:tcW w:type="dxa" w:w="1928"/>
+          </w:tcPr>
+          <w:p>
+            <w:r>
+              <w:t>100(2)</w:t>
+            </w:r>
+          </w:p>
+        </w:tc>
+      </w:tr>
+      <w:tr>
+        <w:tc>
+          <w:tcPr>
+            <w:tcW w:type="dxa" w:w="2551"/>
+          </w:tcPr>
+          <w:p>
+            <w:r>
+              <w:t>Crystal system</w:t>
+            </w:r>
+          </w:p>
+        </w:tc>
+        <w:tc>
+          <w:tcPr>
+            <w:tcW w:type="dxa" w:w="1928"/>
+          </w:tcPr>
+          <w:p>
+            <w:r>
+              <w:t>monoclinic</w:t>
+            </w:r>
+          </w:p>
+        </w:tc>
+        <w:tc>
+          <w:tcPr>
+            <w:tcW w:type="dxa" w:w="1928"/>
+          </w:tcPr>
+          <w:p>
+            <w:r>
+              <w:t>?</w:t>
+            </w:r>
+          </w:p>
+        </w:tc>
+        <w:tc>
+          <w:tcPr>
+            <w:tcW w:type="dxa" w:w="1928"/>
+          </w:tcPr>
+          <w:p>
+            <w:r>
+              <w:t>monoclinic</w:t>
+            </w:r>
+          </w:p>
+        </w:tc>
+      </w:tr>
+      <w:tr>
+        <w:tc>
+          <w:tcPr>
+            <w:tcW w:type="dxa" w:w="2551"/>
+          </w:tcPr>
+          <w:p>
+            <w:r>
+              <w:t>Space group</w:t>
+            </w:r>
+          </w:p>
+        </w:tc>
+        <w:tc>
+          <w:tcPr>
+            <w:tcW w:type="dxa" w:w="1928"/>
+          </w:tcPr>
+          <w:p>
+            <w:r>
+              <w:rPr>
+                <w:i/>
+              </w:rPr>
+              <w:t>P</w:t>
+            </w:r>
+            <w:r>
+              <w:t>2</w:t>
+            </w:r>
+            <w:r>
+              <w:rPr>
+                <w:vertAlign w:val="subscript"/>
+              </w:rPr>
+              <w:t>1</w:t>
+            </w:r>
+            <w:r>
+              <w:rPr>
+                <w:i/>
+              </w:rPr>
+              <w:t>/</w:t>
+            </w:r>
+            <w:r>
+              <w:rPr>
+                <w:i/>
+              </w:rPr>
+              <w:t>c</w:t>
+            </w:r>
+            <w:r>
+              <w:t xml:space="preserve"> (14)</w:t>
+            </w:r>
+          </w:p>
+        </w:tc>
+        <w:tc>
+          <w:tcPr>
+            <w:tcW w:type="dxa" w:w="1928"/>
+          </w:tcPr>
+          <w:p/>
+        </w:tc>
+        <w:tc>
+          <w:tcPr>
+            <w:tcW w:type="dxa" w:w="1928"/>
+          </w:tcPr>
+          <w:p>
+            <w:r>
+              <w:rPr>
+                <w:i/>
+              </w:rPr>
+              <w:t>P</w:t>
+            </w:r>
+            <w:r>
+              <w:t>2</w:t>
+            </w:r>
+            <w:r>
+              <w:rPr>
+                <w:vertAlign w:val="subscript"/>
+              </w:rPr>
+              <w:t>1</w:t>
+            </w:r>
+            <w:r>
+              <w:rPr>
+                <w:i/>
+              </w:rPr>
+              <w:t>/</w:t>
+            </w:r>
+            <w:r>
+              <w:rPr>
+                <w:i/>
+              </w:rPr>
+              <w:t>c</w:t>
+            </w:r>
+            <w:r>
+              <w:t xml:space="preserve"> (14)</w:t>
+            </w:r>
+          </w:p>
+        </w:tc>
+      </w:tr>
+      <w:tr>
+        <w:tc>
+          <w:tcPr>
+            <w:tcW w:type="dxa" w:w="2551"/>
+          </w:tcPr>
+          <w:p>
+            <w:r>
+              <w:rPr>
+                <w:i/>
+              </w:rPr>
+              <w:t>a</w:t>
+            </w:r>
+            <w:r>
+              <w:t>/Å</w:t>
+            </w:r>
+          </w:p>
+        </w:tc>
+        <w:tc>
+          <w:tcPr>
+            <w:tcW w:type="dxa" w:w="1928"/>
+          </w:tcPr>
+          <w:p>
+            <w:r>
+              <w:t>10.5086(3)</w:t>
+            </w:r>
+          </w:p>
+        </w:tc>
+        <w:tc>
+          <w:tcPr>
+            <w:tcW w:type="dxa" w:w="1928"/>
+          </w:tcPr>
+          <w:p>
+            <w:r>
+              <w:t>16.6171(14)</w:t>
+            </w:r>
+          </w:p>
+        </w:tc>
+        <w:tc>
+          <w:tcPr>
+            <w:tcW w:type="dxa" w:w="1928"/>
+          </w:tcPr>
+          <w:p>
+            <w:r>
+              <w:t>10.5086(3)</w:t>
+            </w:r>
+          </w:p>
+        </w:tc>
+      </w:tr>
+      <w:tr>
+        <w:tc>
+          <w:tcPr>
+            <w:tcW w:type="dxa" w:w="2551"/>
+          </w:tcPr>
+          <w:p>
+            <w:r>
+              <w:rPr>
+                <w:i/>
+              </w:rPr>
+              <w:t>b</w:t>
+            </w:r>
+            <w:r>
+              <w:t>/Å</w:t>
+            </w:r>
+          </w:p>
+        </w:tc>
+        <w:tc>
+          <w:tcPr>
+            <w:tcW w:type="dxa" w:w="1928"/>
+          </w:tcPr>
+          <w:p>
+            <w:r>
+              <w:t>20.9035(5)</w:t>
+            </w:r>
+          </w:p>
+        </w:tc>
+        <w:tc>
+          <w:tcPr>
+            <w:tcW w:type="dxa" w:w="1928"/>
+          </w:tcPr>
+          <w:p>
+            <w:r>
+              <w:t>16.4743(12)</w:t>
+            </w:r>
+          </w:p>
+        </w:tc>
+        <w:tc>
+          <w:tcPr>
+            <w:tcW w:type="dxa" w:w="1928"/>
+          </w:tcPr>
+          <w:p>
+            <w:r>
+              <w:t>20.9035(5)</w:t>
+            </w:r>
+          </w:p>
+        </w:tc>
+      </w:tr>
+      <w:tr>
+        <w:tc>
+          <w:tcPr>
+            <w:tcW w:type="dxa" w:w="2551"/>
+          </w:tcPr>
+          <w:p>
+            <w:r>
+              <w:rPr>
+                <w:i/>
+              </w:rPr>
+              <w:t>c</w:t>
+            </w:r>
+            <w:r>
+              <w:t>/Å</w:t>
+            </w:r>
+          </w:p>
+        </w:tc>
+        <w:tc>
+          <w:tcPr>
+            <w:tcW w:type="dxa" w:w="1928"/>
+          </w:tcPr>
+          <w:p>
+            <w:r>
+              <w:t>20.5072(5)</w:t>
+            </w:r>
+          </w:p>
+        </w:tc>
+        <w:tc>
+          <w:tcPr>
+            <w:tcW w:type="dxa" w:w="1928"/>
+          </w:tcPr>
+          <w:p>
+            <w:r>
+              <w:t>28.964(3)</w:t>
+            </w:r>
+          </w:p>
+        </w:tc>
+        <w:tc>
+          <w:tcPr>
+            <w:tcW w:type="dxa" w:w="1928"/>
+          </w:tcPr>
+          <w:p>
+            <w:r>
+              <w:t>20.5072(5)</w:t>
+            </w:r>
+          </w:p>
+        </w:tc>
+      </w:tr>
+      <w:tr>
+        <w:tc>
+          <w:tcPr>
+            <w:tcW w:type="dxa" w:w="2551"/>
+          </w:tcPr>
+          <w:p>
+            <w:r>
+              <w:t>α/°</w:t>
+            </w:r>
+          </w:p>
+        </w:tc>
+        <w:tc>
+          <w:tcPr>
+            <w:tcW w:type="dxa" w:w="1928"/>
+          </w:tcPr>
+          <w:p>
+            <w:r>
+              <w:t>90</w:t>
+            </w:r>
+          </w:p>
+        </w:tc>
+        <w:tc>
+          <w:tcPr>
+            <w:tcW w:type="dxa" w:w="1928"/>
+          </w:tcPr>
+          <w:p>
+            <w:r>
+              <w:t>90.00</w:t>
+            </w:r>
+          </w:p>
+        </w:tc>
+        <w:tc>
+          <w:tcPr>
+            <w:tcW w:type="dxa" w:w="1928"/>
+          </w:tcPr>
+          <w:p>
+            <w:r>
+              <w:t>90</w:t>
+            </w:r>
+          </w:p>
+        </w:tc>
+      </w:tr>
+      <w:tr>
+        <w:tc>
+          <w:tcPr>
+            <w:tcW w:type="dxa" w:w="2551"/>
+          </w:tcPr>
+          <w:p>
+            <w:r>
+              <w:t>β/°</w:t>
+            </w:r>
+          </w:p>
+        </w:tc>
+        <w:tc>
+          <w:tcPr>
+            <w:tcW w:type="dxa" w:w="1928"/>
+          </w:tcPr>
+          <w:p>
+            <w:r>
+              <w:t>94.1300(10)</w:t>
+            </w:r>
+          </w:p>
+        </w:tc>
+        <w:tc>
+          <w:tcPr>
+            <w:tcW w:type="dxa" w:w="1928"/>
+          </w:tcPr>
+          <w:p>
+            <w:r>
+              <w:t>103.218(4)</w:t>
+            </w:r>
+          </w:p>
+        </w:tc>
+        <w:tc>
+          <w:tcPr>
+            <w:tcW w:type="dxa" w:w="1928"/>
+          </w:tcPr>
+          <w:p>
+            <w:r>
+              <w:t>94.1300(10)</w:t>
+            </w:r>
+          </w:p>
+        </w:tc>
+      </w:tr>
+      <w:tr>
+        <w:tc>
+          <w:tcPr>
+            <w:tcW w:type="dxa" w:w="2551"/>
+          </w:tcPr>
+          <w:p>
+            <w:r>
+              <w:t>γ/°</w:t>
+            </w:r>
+          </w:p>
+        </w:tc>
+        <w:tc>
+          <w:tcPr>
+            <w:tcW w:type="dxa" w:w="1928"/>
+          </w:tcPr>
+          <w:p>
+            <w:r>
+              <w:t>90</w:t>
+            </w:r>
+          </w:p>
+        </w:tc>
+        <w:tc>
+          <w:tcPr>
+            <w:tcW w:type="dxa" w:w="1928"/>
+          </w:tcPr>
+          <w:p>
+            <w:r>
+              <w:t>90.00</w:t>
+            </w:r>
+          </w:p>
+        </w:tc>
+        <w:tc>
+          <w:tcPr>
+            <w:tcW w:type="dxa" w:w="1928"/>
+          </w:tcPr>
+          <w:p>
+            <w:r>
+              <w:t>90</w:t>
+            </w:r>
+          </w:p>
+        </w:tc>
+      </w:tr>
+      <w:tr>
+        <w:tc>
+          <w:tcPr>
+            <w:tcW w:type="dxa" w:w="2551"/>
+          </w:tcPr>
+          <w:p>
+            <w:r>
+              <w:t>Volume/Å</w:t>
+            </w:r>
+            <w:r>
+              <w:rPr>
+                <w:vertAlign w:val="superscript"/>
+              </w:rPr>
+              <w:t>3</w:t>
+            </w:r>
+          </w:p>
+        </w:tc>
+        <w:tc>
+          <w:tcPr>
+            <w:tcW w:type="dxa" w:w="1928"/>
+          </w:tcPr>
+          <w:p>
+            <w:r>
+              <w:t>4493.0(2)</w:t>
+            </w:r>
+          </w:p>
+        </w:tc>
+        <w:tc>
+          <w:tcPr>
+            <w:tcW w:type="dxa" w:w="1928"/>
+          </w:tcPr>
+          <w:p>
+            <w:r>
+              <w:t>7719.0(12)</w:t>
+            </w:r>
+          </w:p>
+        </w:tc>
+        <w:tc>
+          <w:tcPr>
+            <w:tcW w:type="dxa" w:w="1928"/>
+          </w:tcPr>
+          <w:p>
+            <w:r>
+              <w:t>4493.0(2)</w:t>
+            </w:r>
+          </w:p>
+        </w:tc>
+      </w:tr>
+      <w:tr>
+        <w:tc>
+          <w:tcPr>
+            <w:tcW w:type="dxa" w:w="2551"/>
+          </w:tcPr>
+          <w:p>
+            <w:r>
+              <w:rPr>
+                <w:i/>
+              </w:rPr>
+              <w:t>Z</w:t>
+            </w:r>
+          </w:p>
+        </w:tc>
+        <w:tc>
+          <w:tcPr>
+            <w:tcW w:type="dxa" w:w="1928"/>
+          </w:tcPr>
+          <w:p>
+            <w:r>
+              <w:t>4</w:t>
+            </w:r>
+          </w:p>
+        </w:tc>
+        <w:tc>
+          <w:tcPr>
+            <w:tcW w:type="dxa" w:w="1928"/>
+          </w:tcPr>
+          <w:p>
+            <w:r>
+              <w:t>4</w:t>
+            </w:r>
+          </w:p>
+        </w:tc>
+        <w:tc>
+          <w:tcPr>
+            <w:tcW w:type="dxa" w:w="1928"/>
+          </w:tcPr>
+          <w:p>
+            <w:r>
+              <w:t>4</w:t>
+            </w:r>
+          </w:p>
+        </w:tc>
+      </w:tr>
+      <w:tr>
+        <w:tc>
+          <w:tcPr>
+            <w:tcW w:type="dxa" w:w="2551"/>
+          </w:tcPr>
+          <w:p>
+            <w:r>
+              <w:rPr>
+                <w:i/>
+              </w:rPr>
+              <w:t>ρ</w:t>
+            </w:r>
+            <w:r>
+              <w:rPr>
+                <w:vertAlign w:val="subscript"/>
+              </w:rPr>
+              <w:t>calc</w:t>
+            </w:r>
+            <w:r>
+              <w:t xml:space="preserve"> g/cm</w:t>
+            </w:r>
+            <w:r>
+              <w:rPr>
+                <w:vertAlign w:val="superscript"/>
+              </w:rPr>
+              <w:t>3</w:t>
+            </w:r>
+          </w:p>
+        </w:tc>
+        <w:tc>
+          <w:tcPr>
+            <w:tcW w:type="dxa" w:w="1928"/>
+          </w:tcPr>
+          <w:p>
+            <w:r>
+              <w:t>1.888</w:t>
+            </w:r>
+          </w:p>
+        </w:tc>
+        <w:tc>
+          <w:tcPr>
+            <w:tcW w:type="dxa" w:w="1928"/>
+          </w:tcPr>
+          <w:p>
+            <w:r>
+              <w:t>1.292</w:t>
+            </w:r>
+          </w:p>
+        </w:tc>
+        <w:tc>
+          <w:tcPr>
+            <w:tcW w:type="dxa" w:w="1928"/>
+          </w:tcPr>
+          <w:p>
+            <w:r>
+              <w:t>1.888</w:t>
+            </w:r>
+          </w:p>
+        </w:tc>
+      </w:tr>
+      <w:tr>
+        <w:tc>
+          <w:tcPr>
+            <w:tcW w:type="dxa" w:w="2551"/>
+          </w:tcPr>
+          <w:p>
+            <w:r>
+              <w:t>μ/mm</w:t>
+            </w:r>
+            <w:r>
+              <w:rPr>
+                <w:vertAlign w:val="superscript"/>
+              </w:rPr>
+              <w:t>-1</w:t>
+            </w:r>
+          </w:p>
+        </w:tc>
+        <w:tc>
+          <w:tcPr>
+            <w:tcW w:type="dxa" w:w="1928"/>
+          </w:tcPr>
+          <w:p>
+            <w:r>
+              <w:t>0.821</w:t>
+            </w:r>
+          </w:p>
+        </w:tc>
+        <w:tc>
+          <w:tcPr>
+            <w:tcW w:type="dxa" w:w="1928"/>
+          </w:tcPr>
+          <w:p>
+            <w:r>
+              <w:t>0.091</w:t>
+            </w:r>
+          </w:p>
+        </w:tc>
+        <w:tc>
+          <w:tcPr>
+            <w:tcW w:type="dxa" w:w="1928"/>
+          </w:tcPr>
+          <w:p>
+            <w:r>
+              <w:t>0.821</w:t>
+            </w:r>
+          </w:p>
+        </w:tc>
+      </w:tr>
+      <w:tr>
+        <w:tc>
+          <w:tcPr>
+            <w:tcW w:type="dxa" w:w="2551"/>
+          </w:tcPr>
+          <w:p>
+            <w:r>
+              <w:rPr>
+                <w:i/>
+              </w:rPr>
+              <w:t>F</w:t>
+            </w:r>
+            <w:r>
+              <w:t>(000)</w:t>
+            </w:r>
+          </w:p>
+        </w:tc>
+        <w:tc>
+          <w:tcPr>
+            <w:tcW w:type="dxa" w:w="1928"/>
+          </w:tcPr>
+          <w:p>
+            <w:r>
+              <w:t>2512</w:t>
+            </w:r>
+          </w:p>
+        </w:tc>
+        <w:tc>
+          <w:tcPr>
+            <w:tcW w:type="dxa" w:w="1928"/>
+          </w:tcPr>
+          <w:p>
+            <w:r>
+              <w:t>3176</w:t>
+            </w:r>
+          </w:p>
+        </w:tc>
+        <w:tc>
+          <w:tcPr>
+            <w:tcW w:type="dxa" w:w="1928"/>
+          </w:tcPr>
+          <w:p>
+            <w:r>
+              <w:t>2512</w:t>
+            </w:r>
+          </w:p>
+        </w:tc>
+      </w:tr>
+      <w:tr>
+        <w:tc>
+          <w:tcPr>
+            <w:tcW w:type="dxa" w:w="2551"/>
+          </w:tcPr>
+          <w:p>
+            <w:r>
+              <w:t>Crystal size/mm</w:t>
+            </w:r>
+            <w:r>
+              <w:rPr>
+                <w:vertAlign w:val="superscript"/>
+              </w:rPr>
+              <w:t>3</w:t>
+            </w:r>
+          </w:p>
+        </w:tc>
+        <w:tc>
+          <w:tcPr>
+            <w:tcW w:type="dxa" w:w="1928"/>
+          </w:tcPr>
+          <w:p>
+            <w:r>
+              <w:t>?×?×?</w:t>
+            </w:r>
+          </w:p>
+        </w:tc>
+        <w:tc>
+          <w:tcPr>
+            <w:tcW w:type="dxa" w:w="1928"/>
+          </w:tcPr>
+          <w:p>
+            <w:r>
+              <w:t>0.22×0.13×0.07</w:t>
+            </w:r>
+          </w:p>
+        </w:tc>
+        <w:tc>
+          <w:tcPr>
+            <w:tcW w:type="dxa" w:w="1928"/>
+          </w:tcPr>
+          <w:p>
+            <w:r>
+              <w:t>?×?×?</w:t>
+            </w:r>
+          </w:p>
+        </w:tc>
+      </w:tr>
+      <w:tr>
+        <w:tc>
+          <w:tcPr>
+            <w:tcW w:type="dxa" w:w="2551"/>
+          </w:tcPr>
+          <w:p>
+            <w:r>
+              <w:t>Crystal colour</w:t>
+            </w:r>
+          </w:p>
+        </w:tc>
+        <w:tc>
+          <w:tcPr>
+            <w:tcW w:type="dxa" w:w="1928"/>
+          </w:tcPr>
+          <w:p>
+            <w:r>
+              <w:t>?</w:t>
+            </w:r>
+          </w:p>
+        </w:tc>
+        <w:tc>
+          <w:tcPr>
+            <w:tcW w:type="dxa" w:w="1928"/>
+          </w:tcPr>
+          <w:p>
+            <w:r>
+              <w:t>colourless</w:t>
+            </w:r>
+          </w:p>
+        </w:tc>
+        <w:tc>
+          <w:tcPr>
+            <w:tcW w:type="dxa" w:w="1928"/>
+          </w:tcPr>
+          <w:p>
+            <w:r>
+              <w:t>?</w:t>
+            </w:r>
+          </w:p>
+        </w:tc>
+      </w:tr>
+      <w:tr>
+        <w:tc>
+          <w:tcPr>
+            <w:tcW w:type="dxa" w:w="2551"/>
+          </w:tcPr>
+          <w:p>
+            <w:r>
+              <w:t>Crystal shape</w:t>
+            </w:r>
+          </w:p>
+        </w:tc>
+        <w:tc>
+          <w:tcPr>
+            <w:tcW w:type="dxa" w:w="1928"/>
+          </w:tcPr>
+          <w:p>
+            <w:r>
+              <w:t>?</w:t>
+            </w:r>
+          </w:p>
+        </w:tc>
+        <w:tc>
+          <w:tcPr>
+            <w:tcW w:type="dxa" w:w="1928"/>
+          </w:tcPr>
+          <w:p>
+            <w:r>
+              <w:t>plate</w:t>
+            </w:r>
+          </w:p>
+        </w:tc>
+        <w:tc>
+          <w:tcPr>
+            <w:tcW w:type="dxa" w:w="1928"/>
+          </w:tcPr>
+          <w:p>
+            <w:r>
+              <w:t>?</w:t>
+            </w:r>
+          </w:p>
+        </w:tc>
+      </w:tr>
+      <w:tr>
+        <w:tc>
+          <w:tcPr>
+            <w:tcW w:type="dxa" w:w="2551"/>
+          </w:tcPr>
+          <w:p>
+            <w:r>
+              <w:t>Radiation</w:t>
+            </w:r>
+          </w:p>
+        </w:tc>
+        <w:tc>
+          <w:tcPr>
+            <w:tcW w:type="dxa" w:w="1928"/>
+          </w:tcPr>
+          <w:p>
+            <w:r>
+              <w:t>Mo</w:t>
+            </w:r>
+            <w:r>
+              <w:rPr>
+                <w:i/>
+              </w:rPr>
+              <w:t>K</w:t>
+            </w:r>
+            <w:r>
+              <w:rPr>
+                <w:i/>
+                <w:vertAlign w:val="subscript"/>
+              </w:rPr>
+              <w:t>α</w:t>
+            </w:r>
+            <w:r>
+              <w:t xml:space="preserve"> (λ=0.71073)</w:t>
+            </w:r>
+          </w:p>
+        </w:tc>
+        <w:tc>
+          <w:tcPr>
+            <w:tcW w:type="dxa" w:w="1928"/>
+          </w:tcPr>
+          <w:p>
+            <w:r>
+              <w:t>Mo</w:t>
+            </w:r>
+            <w:r>
+              <w:rPr>
+                <w:i/>
+              </w:rPr>
+              <w:t>K</w:t>
+            </w:r>
+            <w:r>
+              <w:rPr>
+                <w:i/>
+                <w:vertAlign w:val="subscript"/>
+              </w:rPr>
+              <w:t>α</w:t>
+            </w:r>
+            <w:r>
+              <w:t xml:space="preserve"> (λ=0.71073)</w:t>
+            </w:r>
+          </w:p>
+        </w:tc>
+        <w:tc>
+          <w:tcPr>
+            <w:tcW w:type="dxa" w:w="1928"/>
+          </w:tcPr>
+          <w:p>
+            <w:r>
+              <w:t>Mo</w:t>
+            </w:r>
+            <w:r>
+              <w:rPr>
+                <w:i/>
+              </w:rPr>
+              <w:t>K</w:t>
+            </w:r>
+            <w:r>
+              <w:rPr>
+                <w:i/>
+                <w:vertAlign w:val="subscript"/>
+              </w:rPr>
+              <w:t>α</w:t>
+            </w:r>
+            <w:r>
+              <w:t xml:space="preserve"> (λ=0.71073)</w:t>
+            </w:r>
+          </w:p>
+        </w:tc>
+      </w:tr>
+      <w:tr>
+        <w:tc>
+          <w:tcPr>
+            <w:tcW w:type="dxa" w:w="2551"/>
+          </w:tcPr>
+          <w:p>
+            <w:r>
+              <w:t>2ϴ range/°</w:t>
+            </w:r>
+          </w:p>
+        </w:tc>
+        <w:tc>
+          <w:tcPr>
+            <w:tcW w:type="dxa" w:w="1928"/>
+          </w:tcPr>
+          <w:p>
+            <w:r>
+              <w:t>3.89 to 56.24</w:t>
+            </w:r>
+          </w:p>
+        </w:tc>
+        <w:tc>
+          <w:tcPr>
+            <w:tcW w:type="dxa" w:w="1928"/>
+          </w:tcPr>
+          <w:p>
+            <w:r>
+              <w:t>2.52 to 53.46</w:t>
+            </w:r>
+          </w:p>
+        </w:tc>
+        <w:tc>
+          <w:tcPr>
+            <w:tcW w:type="dxa" w:w="1928"/>
+          </w:tcPr>
+          <w:p>
+            <w:r>
+              <w:t>3.89 to 56.24</w:t>
+            </w:r>
+          </w:p>
+        </w:tc>
+      </w:tr>
+      <w:tr>
+        <w:tc>
+          <w:tcPr>
+            <w:tcW w:type="dxa" w:w="2551"/>
+          </w:tcPr>
+          <w:p>
+            <w:r>
+              <w:t>Index ranges</w:t>
+            </w:r>
+          </w:p>
+        </w:tc>
+        <w:tc>
+          <w:tcPr>
+            <w:tcW w:type="dxa" w:w="1928"/>
+          </w:tcPr>
+          <w:p>
+            <w:r>
+              <w:t>-13 ≤ h ≤ 8</w:t>
+              <w:br/>
+              <w:t>-25 ≤ k ≤ 27</w:t>
+              <w:br/>
+              <w:t>-27 ≤ l ≤ 26</w:t>
+            </w:r>
+          </w:p>
+        </w:tc>
+        <w:tc>
+          <w:tcPr>
+            <w:tcW w:type="dxa" w:w="1928"/>
+          </w:tcPr>
+          <w:p>
+            <w:r>
+              <w:t>-21 ≤ h ≤ 21</w:t>
+              <w:br/>
+              <w:t>-20 ≤ k ≤ 20</w:t>
+              <w:br/>
+              <w:t>-36 ≤ l ≤ 36</w:t>
+            </w:r>
+          </w:p>
+        </w:tc>
+        <w:tc>
+          <w:tcPr>
+            <w:tcW w:type="dxa" w:w="1928"/>
+          </w:tcPr>
+          <w:p>
+            <w:r>
+              <w:t>-13 ≤ h ≤ 8</w:t>
+              <w:br/>
+              <w:t>-25 ≤ k ≤ 27</w:t>
+              <w:br/>
+              <w:t>-27 ≤ l ≤ 26</w:t>
+            </w:r>
+          </w:p>
+        </w:tc>
+      </w:tr>
+      <w:tr>
+        <w:tc>
+          <w:tcPr>
+            <w:tcW w:type="dxa" w:w="2551"/>
+          </w:tcPr>
+          <w:p>
+            <w:r>
+              <w:t>Reflections collected</w:t>
+            </w:r>
+          </w:p>
+        </w:tc>
+        <w:tc>
+          <w:tcPr>
+            <w:tcW w:type="dxa" w:w="1928"/>
+          </w:tcPr>
+          <w:p>
+            <w:r>
+              <w:t>42245</w:t>
+            </w:r>
+          </w:p>
+        </w:tc>
+        <w:tc>
+          <w:tcPr>
+            <w:tcW w:type="dxa" w:w="1928"/>
+          </w:tcPr>
+          <w:p>
+            <w:r>
+              <w:t>342741</w:t>
+            </w:r>
+          </w:p>
+        </w:tc>
+        <w:tc>
+          <w:tcPr>
+            <w:tcW w:type="dxa" w:w="1928"/>
+          </w:tcPr>
+          <w:p>
+            <w:r>
+              <w:t>42245</w:t>
+            </w:r>
+          </w:p>
+        </w:tc>
+      </w:tr>
+      <w:tr>
+        <w:tc>
+          <w:tcPr>
+            <w:tcW w:type="dxa" w:w="2551"/>
+          </w:tcPr>
+          <w:p>
+            <w:r>
+              <w:t>Independent reflections</w:t>
+            </w:r>
+          </w:p>
+        </w:tc>
+        <w:tc>
+          <w:tcPr>
+            <w:tcW w:type="dxa" w:w="1928"/>
+          </w:tcPr>
+          <w:p>
+            <w:r>
+              <w:t>10786</w:t>
+              <w:br/>
+            </w:r>
+            <w:r>
+              <w:rPr>
+                <w:i/>
+              </w:rPr>
+              <w:t>R</w:t>
+            </w:r>
+            <w:r>
+              <w:rPr>
+                <w:vertAlign w:val="subscript"/>
+              </w:rPr>
+              <w:t>int</w:t>
+            </w:r>
+            <w:r>
+              <w:t xml:space="preserve"> = 0.0504</w:t>
+              <w:br/>
+            </w:r>
+            <w:r>
+              <w:rPr>
+                <w:i/>
+              </w:rPr>
+              <w:t>R</w:t>
+            </w:r>
+            <w:r>
+              <w:rPr>
+                <w:vertAlign w:val="subscript"/>
+              </w:rPr>
+              <w:t>sigma</w:t>
+            </w:r>
+            <w:r>
+              <w:t xml:space="preserve"> = 0.0585</w:t>
+            </w:r>
+          </w:p>
+        </w:tc>
+        <w:tc>
+          <w:tcPr>
+            <w:tcW w:type="dxa" w:w="1928"/>
+          </w:tcPr>
+          <w:p>
+            <w:r>
+              <w:t>16388</w:t>
+              <w:br/>
+            </w:r>
+            <w:r>
+              <w:rPr>
+                <w:i/>
+              </w:rPr>
+              <w:t>R</w:t>
+            </w:r>
+            <w:r>
+              <w:rPr>
+                <w:vertAlign w:val="subscript"/>
+              </w:rPr>
+              <w:t>int</w:t>
+            </w:r>
+            <w:r>
+              <w:t xml:space="preserve"> = 0.0475</w:t>
+              <w:br/>
+            </w:r>
+            <w:r>
+              <w:rPr>
+                <w:i/>
+              </w:rPr>
+              <w:t>R</w:t>
+            </w:r>
+            <w:r>
+              <w:rPr>
+                <w:vertAlign w:val="subscript"/>
+              </w:rPr>
+              <w:t>sigma</w:t>
+            </w:r>
+            <w:r>
+              <w:t xml:space="preserve"> = ?</w:t>
+            </w:r>
+          </w:p>
+        </w:tc>
+        <w:tc>
+          <w:tcPr>
+            <w:tcW w:type="dxa" w:w="1928"/>
+          </w:tcPr>
+          <w:p>
+            <w:r>
+              <w:t>10786</w:t>
+              <w:br/>
+            </w:r>
+            <w:r>
+              <w:rPr>
+                <w:i/>
+              </w:rPr>
+              <w:t>R</w:t>
+            </w:r>
+            <w:r>
+              <w:rPr>
+                <w:vertAlign w:val="subscript"/>
+              </w:rPr>
+              <w:t>int</w:t>
+            </w:r>
+            <w:r>
+              <w:t xml:space="preserve"> = 0.0504</w:t>
+              <w:br/>
+            </w:r>
+            <w:r>
+              <w:rPr>
+                <w:i/>
+              </w:rPr>
+              <w:t>R</w:t>
+            </w:r>
+            <w:r>
+              <w:rPr>
+                <w:vertAlign w:val="subscript"/>
+              </w:rPr>
+              <w:t>sigma</w:t>
+            </w:r>
+            <w:r>
+              <w:t xml:space="preserve"> = 0.0585</w:t>
+            </w:r>
+          </w:p>
+        </w:tc>
+      </w:tr>
+      <w:tr>
+        <w:tc>
+          <w:tcPr>
+            <w:tcW w:type="dxa" w:w="2551"/>
+          </w:tcPr>
+          <w:p>
+            <w:r>
+              <w:t>Data / Restraints / Param.</w:t>
+            </w:r>
+          </w:p>
+        </w:tc>
+        <w:tc>
+          <w:tcPr>
+            <w:tcW w:type="dxa" w:w="1928"/>
+          </w:tcPr>
+          <w:p>
+            <w:r>
+              <w:t>10786/1924/945</w:t>
+            </w:r>
+          </w:p>
+        </w:tc>
+        <w:tc>
+          <w:tcPr>
+            <w:tcW w:type="dxa" w:w="1928"/>
+          </w:tcPr>
+          <w:p>
+            <w:r>
+              <w:t>16388/291/1150</w:t>
+            </w:r>
+          </w:p>
+        </w:tc>
+        <w:tc>
+          <w:tcPr>
+            <w:tcW w:type="dxa" w:w="1928"/>
+          </w:tcPr>
+          <w:p>
+            <w:r>
+              <w:t>10786/1924/945</w:t>
+            </w:r>
+          </w:p>
+        </w:tc>
+      </w:tr>
+      <w:tr>
+        <w:tc>
+          <w:tcPr>
+            <w:tcW w:type="dxa" w:w="2551"/>
+          </w:tcPr>
+          <w:p>
+            <w:r>
+              <w:t xml:space="preserve">Goodness-of-fit on </w:t>
+            </w:r>
+            <w:r>
+              <w:rPr>
+                <w:i/>
+              </w:rPr>
+              <w:t>F</w:t>
+            </w:r>
+            <w:r>
+              <w:rPr>
+                <w:vertAlign w:val="superscript"/>
+              </w:rPr>
+              <w:t>2</w:t>
+            </w:r>
+          </w:p>
+        </w:tc>
+        <w:tc>
+          <w:tcPr>
+            <w:tcW w:type="dxa" w:w="1928"/>
+          </w:tcPr>
+          <w:p>
+            <w:r>
+              <w:t>1.016</w:t>
+            </w:r>
+          </w:p>
+        </w:tc>
+        <w:tc>
+          <w:tcPr>
+            <w:tcW w:type="dxa" w:w="1928"/>
+          </w:tcPr>
+          <w:p>
+            <w:r>
+              <w:t>1.019</w:t>
+            </w:r>
+          </w:p>
+        </w:tc>
+        <w:tc>
+          <w:tcPr>
+            <w:tcW w:type="dxa" w:w="1928"/>
+          </w:tcPr>
+          <w:p>
+            <w:r>
+              <w:t>1.016</w:t>
+            </w:r>
+          </w:p>
+        </w:tc>
+      </w:tr>
+      <w:tr>
+        <w:tc>
+          <w:tcPr>
+            <w:tcW w:type="dxa" w:w="2551"/>
+          </w:tcPr>
+          <w:p>
+            <w:r>
+              <w:t xml:space="preserve">Final </w:t>
+            </w:r>
+            <w:r>
+              <w:rPr>
+                <w:i/>
+              </w:rPr>
+              <w:t>R</w:t>
+            </w:r>
+            <w:r>
+              <w:t xml:space="preserve"> indexes </w:t>
+              <w:br/>
+              <w:t>[</w:t>
+            </w:r>
+            <w:r>
+              <w:rPr>
+                <w:i/>
+              </w:rPr>
+              <w:t>I</w:t>
+            </w:r>
+            <w:r>
+              <w:t>≥2σ(</w:t>
+            </w:r>
+            <w:r>
+              <w:rPr>
+                <w:i/>
+              </w:rPr>
+              <w:t>I</w:t>
+            </w:r>
+            <w:r>
+              <w:t>)]</w:t>
+            </w:r>
+          </w:p>
+        </w:tc>
+        <w:tc>
+          <w:tcPr>
+            <w:tcW w:type="dxa" w:w="1928"/>
+          </w:tcPr>
+          <w:p>
+            <w:r>
+              <w:rPr>
+                <w:i/>
+              </w:rPr>
+              <w:t>R</w:t>
+            </w:r>
+            <w:r>
+              <w:rPr>
+                <w:vertAlign w:val="subscript"/>
+              </w:rPr>
+              <w:t>1</w:t>
+            </w:r>
+            <w:r>
+              <w:t xml:space="preserve"> = 0.0400</w:t>
+              <w:br/>
+              <w:t>w</w:t>
+            </w:r>
+            <w:r>
+              <w:rPr>
+                <w:i/>
+              </w:rPr>
+              <w:t>R</w:t>
+            </w:r>
+            <w:r>
+              <w:rPr>
+                <w:vertAlign w:val="subscript"/>
+              </w:rPr>
+              <w:t>2</w:t>
+            </w:r>
+            <w:r>
+              <w:t xml:space="preserve"> = 0.0860</w:t>
+            </w:r>
+          </w:p>
+        </w:tc>
+        <w:tc>
+          <w:tcPr>
+            <w:tcW w:type="dxa" w:w="1928"/>
+          </w:tcPr>
+          <w:p>
+            <w:r>
+              <w:rPr>
+                <w:i/>
+              </w:rPr>
+              <w:t>R</w:t>
+            </w:r>
+            <w:r>
+              <w:rPr>
+                <w:vertAlign w:val="subscript"/>
+              </w:rPr>
+              <w:t>1</w:t>
+            </w:r>
+            <w:r>
+              <w:t xml:space="preserve"> = 0.0420</w:t>
+              <w:br/>
+              <w:t>w</w:t>
+            </w:r>
+            <w:r>
+              <w:rPr>
+                <w:i/>
+              </w:rPr>
+              <w:t>R</w:t>
+            </w:r>
+            <w:r>
+              <w:rPr>
+                <w:vertAlign w:val="subscript"/>
+              </w:rPr>
+              <w:t>2</w:t>
+            </w:r>
+            <w:r>
+              <w:t xml:space="preserve"> = 0.1097</w:t>
+            </w:r>
+          </w:p>
+        </w:tc>
+        <w:tc>
+          <w:tcPr>
+            <w:tcW w:type="dxa" w:w="1928"/>
+          </w:tcPr>
+          <w:p>
+            <w:r>
+              <w:rPr>
+                <w:i/>
+              </w:rPr>
+              <w:t>R</w:t>
+            </w:r>
+            <w:r>
+              <w:rPr>
+                <w:vertAlign w:val="subscript"/>
+              </w:rPr>
+              <w:t>1</w:t>
+            </w:r>
+            <w:r>
+              <w:t xml:space="preserve"> = 0.0400</w:t>
+              <w:br/>
+              <w:t>w</w:t>
+            </w:r>
+            <w:r>
+              <w:rPr>
+                <w:i/>
+              </w:rPr>
+              <w:t>R</w:t>
+            </w:r>
+            <w:r>
+              <w:rPr>
+                <w:vertAlign w:val="subscript"/>
+              </w:rPr>
+              <w:t>2</w:t>
+            </w:r>
+            <w:r>
+              <w:t xml:space="preserve"> = 0.0860</w:t>
+            </w:r>
+          </w:p>
+        </w:tc>
+      </w:tr>
+      <w:tr>
+        <w:tc>
+          <w:tcPr>
+            <w:tcW w:type="dxa" w:w="2551"/>
+          </w:tcPr>
+          <w:p>
+            <w:r>
+              <w:t xml:space="preserve">Final </w:t>
+            </w:r>
+            <w:r>
+              <w:rPr>
+                <w:i/>
+              </w:rPr>
+              <w:t>R</w:t>
+            </w:r>
+            <w:r>
+              <w:t xml:space="preserve"> indexes </w:t>
+              <w:br/>
+              <w:t>[all data]</w:t>
+            </w:r>
+          </w:p>
+        </w:tc>
+        <w:tc>
+          <w:tcPr>
+            <w:tcW w:type="dxa" w:w="1928"/>
+          </w:tcPr>
+          <w:p>
+            <w:r>
+              <w:rPr>
+                <w:i/>
+              </w:rPr>
+              <w:t>R</w:t>
+            </w:r>
+            <w:r>
+              <w:rPr>
+                <w:vertAlign w:val="subscript"/>
+              </w:rPr>
+              <w:t>1</w:t>
+            </w:r>
+            <w:r>
+              <w:t xml:space="preserve"> = 0.0795</w:t>
+              <w:br/>
+              <w:t>w</w:t>
+            </w:r>
+            <w:r>
+              <w:rPr>
+                <w:i/>
+              </w:rPr>
+              <w:t>R</w:t>
+            </w:r>
+            <w:r>
+              <w:rPr>
+                <w:vertAlign w:val="subscript"/>
+              </w:rPr>
+              <w:t>2</w:t>
+            </w:r>
+            <w:r>
+              <w:t xml:space="preserve"> = 0.1007</w:t>
+            </w:r>
+          </w:p>
+        </w:tc>
+        <w:tc>
+          <w:tcPr>
+            <w:tcW w:type="dxa" w:w="1928"/>
+          </w:tcPr>
+          <w:p>
+            <w:r>
+              <w:rPr>
+                <w:i/>
+              </w:rPr>
+              <w:t>R</w:t>
+            </w:r>
+            <w:r>
+              <w:rPr>
+                <w:vertAlign w:val="subscript"/>
+              </w:rPr>
+              <w:t>1</w:t>
+            </w:r>
+            <w:r>
+              <w:t xml:space="preserve"> = 0.0576</w:t>
+              <w:br/>
+              <w:t>w</w:t>
+            </w:r>
+            <w:r>
+              <w:rPr>
+                <w:i/>
+              </w:rPr>
+              <w:t>R</w:t>
+            </w:r>
+            <w:r>
+              <w:rPr>
+                <w:vertAlign w:val="subscript"/>
+              </w:rPr>
+              <w:t>2</w:t>
+            </w:r>
+            <w:r>
+              <w:t xml:space="preserve"> = 0.1204</w:t>
+            </w:r>
+          </w:p>
+        </w:tc>
+        <w:tc>
+          <w:tcPr>
+            <w:tcW w:type="dxa" w:w="1928"/>
+          </w:tcPr>
+          <w:p>
+            <w:r>
+              <w:rPr>
+                <w:i/>
+              </w:rPr>
+              <w:t>R</w:t>
+            </w:r>
+            <w:r>
+              <w:rPr>
+                <w:vertAlign w:val="subscript"/>
+              </w:rPr>
+              <w:t>1</w:t>
+            </w:r>
+            <w:r>
+              <w:t xml:space="preserve"> = 0.0795</w:t>
+              <w:br/>
+              <w:t>w</w:t>
+            </w:r>
+            <w:r>
+              <w:rPr>
+                <w:i/>
+              </w:rPr>
+              <w:t>R</w:t>
+            </w:r>
+            <w:r>
+              <w:rPr>
+                <w:vertAlign w:val="subscript"/>
+              </w:rPr>
+              <w:t>2</w:t>
+            </w:r>
+            <w:r>
+              <w:t xml:space="preserve"> = 0.1007</w:t>
+            </w:r>
+          </w:p>
+        </w:tc>
+      </w:tr>
+      <w:tr>
+        <w:tc>
+          <w:tcPr>
+            <w:tcW w:type="dxa" w:w="2551"/>
+          </w:tcPr>
+          <w:p>
+            <w:r>
+              <w:t>Largest peak/hole /eÅ</w:t>
+            </w:r>
+            <w:r>
+              <w:rPr>
+                <w:vertAlign w:val="superscript"/>
+              </w:rPr>
+              <w:t>3</w:t>
+            </w:r>
+          </w:p>
+        </w:tc>
+        <w:tc>
+          <w:tcPr>
+            <w:tcW w:type="dxa" w:w="1928"/>
+          </w:tcPr>
+          <w:p>
+            <w:r>
+              <w:t>0.41/-0.69</w:t>
+            </w:r>
+          </w:p>
+        </w:tc>
+        <w:tc>
+          <w:tcPr>
+            <w:tcW w:type="dxa" w:w="1928"/>
+          </w:tcPr>
+          <w:p>
+            <w:r>
+              <w:t>0.31/-0.22</w:t>
+            </w:r>
+          </w:p>
+        </w:tc>
+        <w:tc>
+          <w:tcPr>
+            <w:tcW w:type="dxa" w:w="1928"/>
+          </w:tcPr>
+          <w:p>
+            <w:r>
+              <w:t>0.41/-0.69</w:t>
+            </w:r>
+          </w:p>
+        </w:tc>
+      </w:tr>
+      <w:tr>
+        <w:tc>
+          <w:tcPr>
+            <w:tcW w:type="dxa" w:w="2551"/>
+          </w:tcPr>
+          <w:p>
+            <w:r>
+              <w:t>Flack x parameter</w:t>
+            </w:r>
+          </w:p>
+        </w:tc>
+        <w:tc>
+          <w:tcPr>
+            <w:tcW w:type="dxa" w:w="1928"/>
+          </w:tcPr>
+          <w:p>
+            <w:r/>
+          </w:p>
+        </w:tc>
+        <w:tc>
+          <w:tcPr>
+            <w:tcW w:type="dxa" w:w="1928"/>
+          </w:tcPr>
+          <w:p>
+            <w:r/>
+          </w:p>
+        </w:tc>
+        <w:tc>
+          <w:tcPr>
+            <w:tcW w:type="dxa" w:w="1928"/>
+          </w:tcPr>
+          <w:p>
+            <w:r/>
+          </w:p>
+        </w:tc>
+      </w:tr>
+    </w:tbl>
+    <w:p>
+      <w:r>
+        <w:br w:type="page"/>
+      </w:r>
+    </w:p>
+    <w:tbl>
+      <w:tblPr>
+        <w:tblW w:type="auto" w:w="0"/>
+        <w:tblLayout w:type="fixed"/>
+        <w:tblLook w:firstColumn="1" w:firstRow="1" w:lastColumn="0" w:lastRow="0" w:noHBand="0" w:noVBand="1" w:val="04A0"/>
+      </w:tblPr>
+      <w:tblGrid>
+        <w:gridCol w:w="2551"/>
+        <w:gridCol w:w="1928"/>
+        <w:gridCol w:w="1928"/>
+        <w:gridCol w:w="1928"/>
+      </w:tblGrid>
+      <w:tr>
+        <w:tc>
+          <w:tcPr>
+            <w:tcW w:type="dxa" w:w="2160"/>
+          </w:tcPr>
+          <w:p/>
+        </w:tc>
+        <w:tc>
+          <w:tcPr>
+            <w:tcW w:type="dxa" w:w="2160"/>
+          </w:tcPr>
+          <w:p>
+            <w:r>
+              <w:rPr>
+                <w:b/>
+              </w:rPr>
+              <w:t>twin4.cif</w:t>
+            </w:r>
+          </w:p>
+        </w:tc>
+        <w:tc>
+          <w:tcPr>
+            <w:tcW w:type="dxa" w:w="2160"/>
+          </w:tcPr>
+          <w:p/>
+        </w:tc>
+        <w:tc>
+          <w:tcPr>
+            <w:tcW w:type="dxa" w:w="2160"/>
+          </w:tcPr>
+          <w:p/>
+        </w:tc>
+      </w:tr>
+      <w:tr>
+        <w:tc>
+          <w:tcPr>
+            <w:tcW w:type="dxa" w:w="2551"/>
+          </w:tcPr>
+          <w:p>
+            <w:r>
+              <w:t>Empirical formula</w:t>
+            </w:r>
+          </w:p>
+        </w:tc>
+        <w:tc>
+          <w:tcPr>
+            <w:tcW w:type="dxa" w:w="1928"/>
+          </w:tcPr>
+          <w:p>
+            <w:r>
+              <w:t>C</w:t>
+            </w:r>
+            <w:r>
+              <w:rPr>
+                <w:vertAlign w:val="subscript"/>
+              </w:rPr>
+              <w:t>23</w:t>
+            </w:r>
+            <w:r>
+              <w:t>H</w:t>
+            </w:r>
+            <w:r>
+              <w:rPr>
+                <w:vertAlign w:val="subscript"/>
+              </w:rPr>
+              <w:t>21</w:t>
+            </w:r>
+            <w:r>
+              <w:t>NO</w:t>
+            </w:r>
+          </w:p>
+        </w:tc>
+        <w:tc>
+          <w:tcPr>
+            <w:tcW w:type="dxa" w:w="1928"/>
+          </w:tcPr>
+          <w:p/>
+        </w:tc>
+        <w:tc>
+          <w:tcPr>
+            <w:tcW w:type="dxa" w:w="1928"/>
+          </w:tcPr>
+          <w:p/>
+        </w:tc>
+      </w:tr>
+      <w:tr>
+        <w:tc>
+          <w:tcPr>
+            <w:tcW w:type="dxa" w:w="2551"/>
+          </w:tcPr>
+          <w:p>
+            <w:r>
+              <w:t>Formula weight</w:t>
+            </w:r>
+          </w:p>
+        </w:tc>
+        <w:tc>
+          <w:tcPr>
+            <w:tcW w:type="dxa" w:w="1928"/>
+          </w:tcPr>
+          <w:p>
+            <w:r>
+              <w:t>327.41</w:t>
+            </w:r>
+          </w:p>
+        </w:tc>
+        <w:tc>
+          <w:tcPr>
+            <w:tcW w:type="dxa" w:w="1928"/>
+          </w:tcPr>
+          <w:p/>
+        </w:tc>
+        <w:tc>
+          <w:tcPr>
+            <w:tcW w:type="dxa" w:w="1928"/>
+          </w:tcPr>
+          <w:p/>
+        </w:tc>
+      </w:tr>
+      <w:tr>
+        <w:tc>
+          <w:tcPr>
+            <w:tcW w:type="dxa" w:w="2551"/>
+          </w:tcPr>
+          <w:p>
+            <w:r>
+              <w:t>Temperature/K</w:t>
+            </w:r>
+          </w:p>
+        </w:tc>
+        <w:tc>
+          <w:tcPr>
+            <w:tcW w:type="dxa" w:w="1928"/>
+          </w:tcPr>
+          <w:p>
+            <w:r>
+              <w:t>?</w:t>
+            </w:r>
+          </w:p>
+        </w:tc>
+        <w:tc>
+          <w:tcPr>
+            <w:tcW w:type="dxa" w:w="1928"/>
+          </w:tcPr>
+          <w:p/>
+        </w:tc>
+        <w:tc>
+          <w:tcPr>
+            <w:tcW w:type="dxa" w:w="1928"/>
+          </w:tcPr>
+          <w:p/>
+        </w:tc>
+      </w:tr>
+      <w:tr>
+        <w:tc>
+          <w:tcPr>
+            <w:tcW w:type="dxa" w:w="2551"/>
+          </w:tcPr>
+          <w:p>
+            <w:r>
+              <w:t>Crystal system</w:t>
+            </w:r>
+          </w:p>
+        </w:tc>
+        <w:tc>
+          <w:tcPr>
+            <w:tcW w:type="dxa" w:w="1928"/>
+          </w:tcPr>
+          <w:p>
+            <w:r>
+              <w:t>triclinic</w:t>
+            </w:r>
+          </w:p>
+        </w:tc>
+        <w:tc>
+          <w:tcPr>
+            <w:tcW w:type="dxa" w:w="1928"/>
+          </w:tcPr>
+          <w:p/>
+        </w:tc>
+        <w:tc>
+          <w:tcPr>
+            <w:tcW w:type="dxa" w:w="1928"/>
+          </w:tcPr>
+          <w:p/>
+        </w:tc>
+      </w:tr>
+      <w:tr>
+        <w:tc>
+          <w:tcPr>
+            <w:tcW w:type="dxa" w:w="2551"/>
+          </w:tcPr>
+          <w:p>
+            <w:r>
+              <w:t>Space group</w:t>
+            </w:r>
+          </w:p>
+        </w:tc>
+        <w:tc>
+          <w:tcPr>
+            <w:tcW w:type="dxa" w:w="1928"/>
+          </w:tcPr>
+          <w:p>
+            <w:r>
+              <w:rPr>
+                <w:i/>
+              </w:rPr>
+              <w:t>P</w:t>
+            </w:r>
+            <w:r>
+              <w:rPr>
+                <w:i/>
+              </w:rPr>
+              <w:t>-</w:t>
+            </w:r>
+            <w:r>
+              <w:t>1</w:t>
+            </w:r>
+            <w:r>
+              <w:t xml:space="preserve"> (2)</w:t>
+            </w:r>
+          </w:p>
+        </w:tc>
+        <w:tc>
+          <w:tcPr>
+            <w:tcW w:type="dxa" w:w="1928"/>
+          </w:tcPr>
+          <w:p/>
+        </w:tc>
+        <w:tc>
+          <w:tcPr>
+            <w:tcW w:type="dxa" w:w="1928"/>
+          </w:tcPr>
+          <w:p/>
+        </w:tc>
+      </w:tr>
+      <w:tr>
+        <w:tc>
+          <w:tcPr>
+            <w:tcW w:type="dxa" w:w="2551"/>
+          </w:tcPr>
+          <w:p>
+            <w:r>
+              <w:rPr>
+                <w:i/>
+              </w:rPr>
+              <w:t>a</w:t>
+            </w:r>
+            <w:r>
+              <w:t>/Å</w:t>
+            </w:r>
+          </w:p>
+        </w:tc>
+        <w:tc>
+          <w:tcPr>
+            <w:tcW w:type="dxa" w:w="1928"/>
+          </w:tcPr>
+          <w:p>
+            <w:r>
+              <w:t>8.1475(7)</w:t>
+            </w:r>
+          </w:p>
+        </w:tc>
+        <w:tc>
+          <w:tcPr>
+            <w:tcW w:type="dxa" w:w="1928"/>
+          </w:tcPr>
+          <w:p/>
+        </w:tc>
+        <w:tc>
+          <w:tcPr>
+            <w:tcW w:type="dxa" w:w="1928"/>
+          </w:tcPr>
+          <w:p/>
+        </w:tc>
+      </w:tr>
+      <w:tr>
+        <w:tc>
+          <w:tcPr>
+            <w:tcW w:type="dxa" w:w="2551"/>
+          </w:tcPr>
+          <w:p>
+            <w:r>
+              <w:rPr>
+                <w:i/>
+              </w:rPr>
+              <w:t>b</w:t>
+            </w:r>
+            <w:r>
+              <w:t>/Å</w:t>
+            </w:r>
+          </w:p>
+        </w:tc>
+        <w:tc>
+          <w:tcPr>
+            <w:tcW w:type="dxa" w:w="1928"/>
+          </w:tcPr>
+          <w:p>
+            <w:r>
+              <w:t>9.4260(7)</w:t>
+            </w:r>
+          </w:p>
+        </w:tc>
+        <w:tc>
+          <w:tcPr>
+            <w:tcW w:type="dxa" w:w="1928"/>
+          </w:tcPr>
+          <w:p/>
+        </w:tc>
+        <w:tc>
+          <w:tcPr>
+            <w:tcW w:type="dxa" w:w="1928"/>
+          </w:tcPr>
+          <w:p/>
+        </w:tc>
+      </w:tr>
+      <w:tr>
+        <w:tc>
+          <w:tcPr>
+            <w:tcW w:type="dxa" w:w="2551"/>
+          </w:tcPr>
+          <w:p>
+            <w:r>
+              <w:rPr>
+                <w:i/>
+              </w:rPr>
+              <w:t>c</w:t>
+            </w:r>
+            <w:r>
+              <w:t>/Å</w:t>
+            </w:r>
+          </w:p>
+        </w:tc>
+        <w:tc>
+          <w:tcPr>
+            <w:tcW w:type="dxa" w:w="1928"/>
+          </w:tcPr>
+          <w:p>
+            <w:r>
+              <w:t>11.6175(8)</w:t>
+            </w:r>
+          </w:p>
+        </w:tc>
+        <w:tc>
+          <w:tcPr>
+            <w:tcW w:type="dxa" w:w="1928"/>
+          </w:tcPr>
+          <w:p/>
+        </w:tc>
+        <w:tc>
+          <w:tcPr>
+            <w:tcW w:type="dxa" w:w="1928"/>
+          </w:tcPr>
+          <w:p/>
+        </w:tc>
+      </w:tr>
+      <w:tr>
+        <w:tc>
+          <w:tcPr>
+            <w:tcW w:type="dxa" w:w="2551"/>
+          </w:tcPr>
+          <w:p>
+            <w:r>
+              <w:t>α/°</w:t>
+            </w:r>
+          </w:p>
+        </w:tc>
+        <w:tc>
+          <w:tcPr>
+            <w:tcW w:type="dxa" w:w="1928"/>
+          </w:tcPr>
+          <w:p>
+            <w:r>
+              <w:t>79.430(3)</w:t>
+            </w:r>
+          </w:p>
+        </w:tc>
+        <w:tc>
+          <w:tcPr>
+            <w:tcW w:type="dxa" w:w="1928"/>
+          </w:tcPr>
+          <w:p/>
+        </w:tc>
+        <w:tc>
+          <w:tcPr>
+            <w:tcW w:type="dxa" w:w="1928"/>
+          </w:tcPr>
+          <w:p/>
+        </w:tc>
+      </w:tr>
+      <w:tr>
+        <w:tc>
+          <w:tcPr>
+            <w:tcW w:type="dxa" w:w="2551"/>
+          </w:tcPr>
+          <w:p>
+            <w:r>
+              <w:t>β/°</w:t>
+            </w:r>
+          </w:p>
+        </w:tc>
+        <w:tc>
+          <w:tcPr>
+            <w:tcW w:type="dxa" w:w="1928"/>
+          </w:tcPr>
+          <w:p>
+            <w:r>
+              <w:t>82.715(4)</w:t>
+            </w:r>
+          </w:p>
+        </w:tc>
+        <w:tc>
+          <w:tcPr>
+            <w:tcW w:type="dxa" w:w="1928"/>
+          </w:tcPr>
+          <w:p/>
+        </w:tc>
+        <w:tc>
+          <w:tcPr>
+            <w:tcW w:type="dxa" w:w="1928"/>
+          </w:tcPr>
+          <w:p/>
+        </w:tc>
+      </w:tr>
+      <w:tr>
+        <w:tc>
+          <w:tcPr>
+            <w:tcW w:type="dxa" w:w="2551"/>
+          </w:tcPr>
+          <w:p>
+            <w:r>
+              <w:t>γ/°</w:t>
+            </w:r>
+          </w:p>
+        </w:tc>
+        <w:tc>
+          <w:tcPr>
+            <w:tcW w:type="dxa" w:w="1928"/>
+          </w:tcPr>
+          <w:p>
+            <w:r>
+              <w:t>79.618(3)</w:t>
+            </w:r>
+          </w:p>
+        </w:tc>
+        <w:tc>
+          <w:tcPr>
+            <w:tcW w:type="dxa" w:w="1928"/>
+          </w:tcPr>
+          <w:p/>
+        </w:tc>
+        <w:tc>
+          <w:tcPr>
+            <w:tcW w:type="dxa" w:w="1928"/>
+          </w:tcPr>
+          <w:p/>
+        </w:tc>
+      </w:tr>
+      <w:tr>
+        <w:tc>
+          <w:tcPr>
+            <w:tcW w:type="dxa" w:w="2551"/>
+          </w:tcPr>
+          <w:p>
+            <w:r>
+              <w:t>Volume/Å</w:t>
+            </w:r>
+            <w:r>
+              <w:rPr>
+                <w:vertAlign w:val="superscript"/>
+              </w:rPr>
+              <w:t>3</w:t>
+            </w:r>
+          </w:p>
+        </w:tc>
+        <w:tc>
+          <w:tcPr>
+            <w:tcW w:type="dxa" w:w="1928"/>
+          </w:tcPr>
+          <w:p>
+            <w:r>
+              <w:t>858.64(11)</w:t>
+            </w:r>
+          </w:p>
+        </w:tc>
+        <w:tc>
+          <w:tcPr>
+            <w:tcW w:type="dxa" w:w="1928"/>
+          </w:tcPr>
+          <w:p/>
+        </w:tc>
+        <w:tc>
+          <w:tcPr>
+            <w:tcW w:type="dxa" w:w="1928"/>
+          </w:tcPr>
+          <w:p/>
+        </w:tc>
+      </w:tr>
+      <w:tr>
+        <w:tc>
+          <w:tcPr>
+            <w:tcW w:type="dxa" w:w="2551"/>
+          </w:tcPr>
+          <w:p>
+            <w:r>
+              <w:rPr>
+                <w:i/>
+              </w:rPr>
+              <w:t>Z</w:t>
+            </w:r>
+          </w:p>
+        </w:tc>
+        <w:tc>
+          <w:tcPr>
+            <w:tcW w:type="dxa" w:w="1928"/>
+          </w:tcPr>
+          <w:p>
+            <w:r>
+              <w:t>2</w:t>
+            </w:r>
+          </w:p>
+        </w:tc>
+        <w:tc>
+          <w:tcPr>
+            <w:tcW w:type="dxa" w:w="1928"/>
+          </w:tcPr>
+          <w:p/>
+        </w:tc>
+        <w:tc>
+          <w:tcPr>
+            <w:tcW w:type="dxa" w:w="1928"/>
+          </w:tcPr>
+          <w:p/>
+        </w:tc>
+      </w:tr>
+      <w:tr>
+        <w:tc>
+          <w:tcPr>
+            <w:tcW w:type="dxa" w:w="2551"/>
+          </w:tcPr>
+          <w:p>
+            <w:r>
+              <w:rPr>
+                <w:i/>
+              </w:rPr>
+              <w:t>ρ</w:t>
+            </w:r>
+            <w:r>
+              <w:rPr>
+                <w:vertAlign w:val="subscript"/>
+              </w:rPr>
+              <w:t>calc</w:t>
+            </w:r>
+            <w:r>
+              <w:t xml:space="preserve"> g/cm</w:t>
+            </w:r>
+            <w:r>
+              <w:rPr>
+                <w:vertAlign w:val="superscript"/>
+              </w:rPr>
+              <w:t>3</w:t>
+            </w:r>
+          </w:p>
+        </w:tc>
+        <w:tc>
+          <w:tcPr>
+            <w:tcW w:type="dxa" w:w="1928"/>
+          </w:tcPr>
+          <w:p>
+            <w:r>
+              <w:t>1.266</w:t>
+            </w:r>
+          </w:p>
+        </w:tc>
+        <w:tc>
+          <w:tcPr>
+            <w:tcW w:type="dxa" w:w="1928"/>
+          </w:tcPr>
+          <w:p/>
+        </w:tc>
+        <w:tc>
+          <w:tcPr>
+            <w:tcW w:type="dxa" w:w="1928"/>
+          </w:tcPr>
+          <w:p/>
+        </w:tc>
+      </w:tr>
+      <w:tr>
+        <w:tc>
+          <w:tcPr>
+            <w:tcW w:type="dxa" w:w="2551"/>
+          </w:tcPr>
+          <w:p>
+            <w:r>
+              <w:t>μ/mm</w:t>
+            </w:r>
+            <w:r>
+              <w:rPr>
+                <w:vertAlign w:val="superscript"/>
+              </w:rPr>
+              <w:t>-1</w:t>
+            </w:r>
+          </w:p>
+        </w:tc>
+        <w:tc>
+          <w:tcPr>
+            <w:tcW w:type="dxa" w:w="1928"/>
+          </w:tcPr>
+          <w:p>
+            <w:r>
+              <w:t>0.077</w:t>
+            </w:r>
+          </w:p>
+        </w:tc>
+        <w:tc>
+          <w:tcPr>
+            <w:tcW w:type="dxa" w:w="1928"/>
+          </w:tcPr>
+          <w:p/>
+        </w:tc>
+        <w:tc>
+          <w:tcPr>
+            <w:tcW w:type="dxa" w:w="1928"/>
+          </w:tcPr>
+          <w:p/>
+        </w:tc>
+      </w:tr>
+      <w:tr>
+        <w:tc>
+          <w:tcPr>
+            <w:tcW w:type="dxa" w:w="2551"/>
+          </w:tcPr>
+          <w:p>
+            <w:r>
+              <w:rPr>
+                <w:i/>
+              </w:rPr>
+              <w:t>F</w:t>
+            </w:r>
+            <w:r>
+              <w:t>(000)</w:t>
+            </w:r>
+          </w:p>
+        </w:tc>
+        <w:tc>
+          <w:tcPr>
+            <w:tcW w:type="dxa" w:w="1928"/>
+          </w:tcPr>
+          <w:p>
+            <w:r>
+              <w:t>348</w:t>
+            </w:r>
+          </w:p>
+        </w:tc>
+        <w:tc>
+          <w:tcPr>
+            <w:tcW w:type="dxa" w:w="1928"/>
+          </w:tcPr>
+          <w:p/>
+        </w:tc>
+        <w:tc>
+          <w:tcPr>
+            <w:tcW w:type="dxa" w:w="1928"/>
+          </w:tcPr>
+          <w:p/>
+        </w:tc>
+      </w:tr>
+      <w:tr>
+        <w:tc>
+          <w:tcPr>
+            <w:tcW w:type="dxa" w:w="2551"/>
+          </w:tcPr>
+          <w:p>
+            <w:r>
+              <w:t>Crystal size/mm</w:t>
+            </w:r>
+            <w:r>
+              <w:rPr>
+                <w:vertAlign w:val="superscript"/>
+              </w:rPr>
+              <w:t>3</w:t>
+            </w:r>
+          </w:p>
+        </w:tc>
+        <w:tc>
+          <w:tcPr>
+            <w:tcW w:type="dxa" w:w="1928"/>
+          </w:tcPr>
+          <w:p>
+            <w:r>
+              <w:t>0.180×0.150×0.060</w:t>
+            </w:r>
+          </w:p>
+        </w:tc>
+        <w:tc>
+          <w:tcPr>
+            <w:tcW w:type="dxa" w:w="1928"/>
+          </w:tcPr>
+          <w:p/>
+        </w:tc>
+        <w:tc>
+          <w:tcPr>
+            <w:tcW w:type="dxa" w:w="1928"/>
+          </w:tcPr>
+          <w:p/>
+        </w:tc>
+      </w:tr>
+      <w:tr>
+        <w:tc>
+          <w:tcPr>
+            <w:tcW w:type="dxa" w:w="2551"/>
+          </w:tcPr>
+          <w:p>
+            <w:r>
+              <w:t>Crystal colour</w:t>
+            </w:r>
+          </w:p>
+        </w:tc>
+        <w:tc>
+          <w:tcPr>
+            <w:tcW w:type="dxa" w:w="1928"/>
+          </w:tcPr>
+          <w:p>
+            <w:r>
+              <w:t>?</w:t>
+            </w:r>
+          </w:p>
+        </w:tc>
+        <w:tc>
+          <w:tcPr>
+            <w:tcW w:type="dxa" w:w="1928"/>
+          </w:tcPr>
+          <w:p/>
+        </w:tc>
+        <w:tc>
+          <w:tcPr>
+            <w:tcW w:type="dxa" w:w="1928"/>
+          </w:tcPr>
+          <w:p/>
+        </w:tc>
+      </w:tr>
+      <w:tr>
+        <w:tc>
+          <w:tcPr>
+            <w:tcW w:type="dxa" w:w="2551"/>
+          </w:tcPr>
+          <w:p>
+            <w:r>
+              <w:t>Crystal shape</w:t>
+            </w:r>
+          </w:p>
+        </w:tc>
+        <w:tc>
+          <w:tcPr>
+            <w:tcW w:type="dxa" w:w="1928"/>
+          </w:tcPr>
+          <w:p>
+            <w:r>
+              <w:t>?</w:t>
+            </w:r>
+          </w:p>
+        </w:tc>
+        <w:tc>
+          <w:tcPr>
+            <w:tcW w:type="dxa" w:w="1928"/>
+          </w:tcPr>
+          <w:p/>
+        </w:tc>
+        <w:tc>
+          <w:tcPr>
+            <w:tcW w:type="dxa" w:w="1928"/>
+          </w:tcPr>
+          <w:p/>
+        </w:tc>
+      </w:tr>
+      <w:tr>
+        <w:tc>
+          <w:tcPr>
+            <w:tcW w:type="dxa" w:w="2551"/>
+          </w:tcPr>
+          <w:p>
+            <w:r>
+              <w:t>Radiation</w:t>
+            </w:r>
+          </w:p>
+        </w:tc>
+        <w:tc>
+          <w:tcPr>
+            <w:tcW w:type="dxa" w:w="1928"/>
+          </w:tcPr>
+          <w:p>
+            <w:r>
+              <w:t>Mo</w:t>
+            </w:r>
+            <w:r>
+              <w:rPr>
+                <w:i/>
+              </w:rPr>
+              <w:t>K</w:t>
+            </w:r>
+            <w:r>
+              <w:rPr>
+                <w:i/>
+                <w:vertAlign w:val="subscript"/>
+              </w:rPr>
+              <w:t>α</w:t>
+            </w:r>
+            <w:r>
+              <w:t xml:space="preserve"> (λ=0.71073)</w:t>
+            </w:r>
+          </w:p>
+        </w:tc>
+        <w:tc>
+          <w:tcPr>
+            <w:tcW w:type="dxa" w:w="1928"/>
+          </w:tcPr>
+          <w:p/>
+        </w:tc>
+        <w:tc>
+          <w:tcPr>
+            <w:tcW w:type="dxa" w:w="1928"/>
+          </w:tcPr>
+          <w:p/>
+        </w:tc>
+      </w:tr>
+      <w:tr>
+        <w:tc>
+          <w:tcPr>
+            <w:tcW w:type="dxa" w:w="2551"/>
+          </w:tcPr>
+          <w:p>
+            <w:r>
+              <w:t>2ϴ range/°</w:t>
+            </w:r>
+          </w:p>
+        </w:tc>
+        <w:tc>
+          <w:tcPr>
+            <w:tcW w:type="dxa" w:w="1928"/>
+          </w:tcPr>
+          <w:p>
+            <w:r>
+              <w:t>3.58 to 55.02</w:t>
+            </w:r>
+          </w:p>
+        </w:tc>
+        <w:tc>
+          <w:tcPr>
+            <w:tcW w:type="dxa" w:w="1928"/>
+          </w:tcPr>
+          <w:p/>
+        </w:tc>
+        <w:tc>
+          <w:tcPr>
+            <w:tcW w:type="dxa" w:w="1928"/>
+          </w:tcPr>
+          <w:p/>
+        </w:tc>
+      </w:tr>
+      <w:tr>
+        <w:tc>
+          <w:tcPr>
+            <w:tcW w:type="dxa" w:w="2551"/>
+          </w:tcPr>
+          <w:p>
+            <w:r>
+              <w:t>Index ranges</w:t>
+            </w:r>
+          </w:p>
+        </w:tc>
+        <w:tc>
+          <w:tcPr>
+            <w:tcW w:type="dxa" w:w="1928"/>
+          </w:tcPr>
+          <w:p>
+            <w:r>
+              <w:t>? ≤ h ≤ ?</w:t>
+              <w:br/>
+              <w:t>? ≤ k ≤ ?</w:t>
+              <w:br/>
+              <w:t>? ≤ l ≤ ?</w:t>
+            </w:r>
+          </w:p>
+        </w:tc>
+        <w:tc>
+          <w:tcPr>
+            <w:tcW w:type="dxa" w:w="1928"/>
+          </w:tcPr>
+          <w:p/>
+        </w:tc>
+        <w:tc>
+          <w:tcPr>
+            <w:tcW w:type="dxa" w:w="1928"/>
+          </w:tcPr>
+          <w:p/>
+        </w:tc>
+      </w:tr>
+      <w:tr>
+        <w:tc>
+          <w:tcPr>
+            <w:tcW w:type="dxa" w:w="2551"/>
+          </w:tcPr>
+          <w:p>
+            <w:r>
+              <w:t>Reflections collected</w:t>
+            </w:r>
+          </w:p>
+        </w:tc>
+        <w:tc>
+          <w:tcPr>
+            <w:tcW w:type="dxa" w:w="1928"/>
+          </w:tcPr>
+          <w:p>
+            <w:r>
+              <w:t>3952</w:t>
+            </w:r>
+          </w:p>
+        </w:tc>
+        <w:tc>
+          <w:tcPr>
+            <w:tcW w:type="dxa" w:w="1928"/>
+          </w:tcPr>
+          <w:p/>
+        </w:tc>
+        <w:tc>
+          <w:tcPr>
+            <w:tcW w:type="dxa" w:w="1928"/>
+          </w:tcPr>
+          <w:p/>
+        </w:tc>
+      </w:tr>
+      <w:tr>
+        <w:tc>
+          <w:tcPr>
+            <w:tcW w:type="dxa" w:w="2551"/>
+          </w:tcPr>
+          <w:p>
+            <w:r>
+              <w:t>Independent reflections</w:t>
+            </w:r>
+          </w:p>
+        </w:tc>
+        <w:tc>
+          <w:tcPr>
+            <w:tcW w:type="dxa" w:w="1928"/>
+          </w:tcPr>
+          <w:p>
+            <w:r>
+              <w:t>3952</w:t>
+              <w:br/>
+            </w:r>
+            <w:r>
+              <w:rPr>
+                <w:i/>
+              </w:rPr>
+              <w:t>R</w:t>
+            </w:r>
+            <w:r>
+              <w:rPr>
+                <w:vertAlign w:val="subscript"/>
+              </w:rPr>
+              <w:t>int</w:t>
+            </w:r>
+            <w:r>
+              <w:t xml:space="preserve"> = ?</w:t>
+              <w:br/>
+            </w:r>
+            <w:r>
+              <w:rPr>
+                <w:i/>
+              </w:rPr>
+              <w:t>R</w:t>
+            </w:r>
+            <w:r>
+              <w:rPr>
+                <w:vertAlign w:val="subscript"/>
+              </w:rPr>
+              <w:t>sigma</w:t>
+            </w:r>
+            <w:r>
+              <w:t xml:space="preserve"> = 0.0162</w:t>
+            </w:r>
+          </w:p>
+        </w:tc>
+        <w:tc>
+          <w:tcPr>
+            <w:tcW w:type="dxa" w:w="1928"/>
+          </w:tcPr>
+          <w:p/>
+        </w:tc>
+        <w:tc>
+          <w:tcPr>
+            <w:tcW w:type="dxa" w:w="1928"/>
+          </w:tcPr>
+          <w:p/>
+        </w:tc>
+      </w:tr>
+      <w:tr>
+        <w:tc>
+          <w:tcPr>
+            <w:tcW w:type="dxa" w:w="2551"/>
+          </w:tcPr>
+          <w:p>
+            <w:r>
+              <w:t>Data / Restraints / Param.</w:t>
+            </w:r>
+          </w:p>
+        </w:tc>
+        <w:tc>
+          <w:tcPr>
+            <w:tcW w:type="dxa" w:w="1928"/>
+          </w:tcPr>
+          <w:p>
+            <w:r>
+              <w:t>3952/0/227</w:t>
+            </w:r>
+          </w:p>
+        </w:tc>
+        <w:tc>
+          <w:tcPr>
+            <w:tcW w:type="dxa" w:w="1928"/>
+          </w:tcPr>
+          <w:p/>
+        </w:tc>
+        <w:tc>
+          <w:tcPr>
+            <w:tcW w:type="dxa" w:w="1928"/>
+          </w:tcPr>
+          <w:p/>
+        </w:tc>
+      </w:tr>
+      <w:tr>
+        <w:tc>
+          <w:tcPr>
+            <w:tcW w:type="dxa" w:w="2551"/>
+          </w:tcPr>
+          <w:p>
+            <w:r>
+              <w:t xml:space="preserve">Goodness-of-fit on </w:t>
+            </w:r>
+            <w:r>
+              <w:rPr>
+                <w:i/>
+              </w:rPr>
+              <w:t>F</w:t>
+            </w:r>
+            <w:r>
+              <w:rPr>
+                <w:vertAlign w:val="superscript"/>
+              </w:rPr>
+              <w:t>2</w:t>
+            </w:r>
+          </w:p>
+        </w:tc>
+        <w:tc>
+          <w:tcPr>
+            <w:tcW w:type="dxa" w:w="1928"/>
+          </w:tcPr>
+          <w:p>
+            <w:r>
+              <w:t>1.143</w:t>
+            </w:r>
+          </w:p>
+        </w:tc>
+        <w:tc>
+          <w:tcPr>
+            <w:tcW w:type="dxa" w:w="1928"/>
+          </w:tcPr>
+          <w:p/>
+        </w:tc>
+        <w:tc>
+          <w:tcPr>
+            <w:tcW w:type="dxa" w:w="1928"/>
+          </w:tcPr>
+          <w:p/>
+        </w:tc>
+      </w:tr>
+      <w:tr>
+        <w:tc>
+          <w:tcPr>
+            <w:tcW w:type="dxa" w:w="2551"/>
+          </w:tcPr>
+          <w:p>
+            <w:r>
+              <w:t xml:space="preserve">Final </w:t>
+            </w:r>
+            <w:r>
+              <w:rPr>
+                <w:i/>
+              </w:rPr>
+              <w:t>R</w:t>
+            </w:r>
+            <w:r>
+              <w:t xml:space="preserve"> indexes </w:t>
+              <w:br/>
+              <w:t>[</w:t>
+            </w:r>
+            <w:r>
+              <w:rPr>
+                <w:i/>
+              </w:rPr>
+              <w:t>I</w:t>
+            </w:r>
+            <w:r>
+              <w:t>≥2σ(</w:t>
+            </w:r>
+            <w:r>
+              <w:rPr>
+                <w:i/>
+              </w:rPr>
+              <w:t>I</w:t>
+            </w:r>
+            <w:r>
+              <w:t>)]</w:t>
+            </w:r>
+          </w:p>
+        </w:tc>
+        <w:tc>
+          <w:tcPr>
+            <w:tcW w:type="dxa" w:w="1928"/>
+          </w:tcPr>
+          <w:p>
+            <w:r>
+              <w:rPr>
+                <w:i/>
+              </w:rPr>
+              <w:t>R</w:t>
+            </w:r>
+            <w:r>
+              <w:rPr>
+                <w:vertAlign w:val="subscript"/>
+              </w:rPr>
+              <w:t>1</w:t>
+            </w:r>
+            <w:r>
+              <w:t xml:space="preserve"> = 0.0540</w:t>
+              <w:br/>
+              <w:t>w</w:t>
+            </w:r>
+            <w:r>
+              <w:rPr>
+                <w:i/>
+              </w:rPr>
+              <w:t>R</w:t>
+            </w:r>
+            <w:r>
+              <w:rPr>
+                <w:vertAlign w:val="subscript"/>
+              </w:rPr>
+              <w:t>2</w:t>
+            </w:r>
+            <w:r>
+              <w:t xml:space="preserve"> = 0.1405</w:t>
+            </w:r>
+          </w:p>
+        </w:tc>
+        <w:tc>
+          <w:tcPr>
+            <w:tcW w:type="dxa" w:w="1928"/>
+          </w:tcPr>
+          <w:p/>
+        </w:tc>
+        <w:tc>
+          <w:tcPr>
+            <w:tcW w:type="dxa" w:w="1928"/>
+          </w:tcPr>
+          <w:p/>
+        </w:tc>
+      </w:tr>
+      <w:tr>
+        <w:tc>
+          <w:tcPr>
+            <w:tcW w:type="dxa" w:w="2551"/>
+          </w:tcPr>
+          <w:p>
+            <w:r>
+              <w:t xml:space="preserve">Final </w:t>
+            </w:r>
+            <w:r>
+              <w:rPr>
+                <w:i/>
+              </w:rPr>
+              <w:t>R</w:t>
+            </w:r>
+            <w:r>
+              <w:t xml:space="preserve"> indexes </w:t>
+              <w:br/>
+              <w:t>[all data]</w:t>
+            </w:r>
+          </w:p>
+        </w:tc>
+        <w:tc>
+          <w:tcPr>
+            <w:tcW w:type="dxa" w:w="1928"/>
+          </w:tcPr>
+          <w:p>
+            <w:r>
+              <w:rPr>
+                <w:i/>
+              </w:rPr>
+              <w:t>R</w:t>
+            </w:r>
+            <w:r>
+              <w:rPr>
+                <w:vertAlign w:val="subscript"/>
+              </w:rPr>
+              <w:t>1</w:t>
+            </w:r>
+            <w:r>
+              <w:t xml:space="preserve"> = 0.0594</w:t>
+              <w:br/>
+              <w:t>w</w:t>
+            </w:r>
+            <w:r>
+              <w:rPr>
+                <w:i/>
+              </w:rPr>
+              <w:t>R</w:t>
+            </w:r>
+            <w:r>
+              <w:rPr>
+                <w:vertAlign w:val="subscript"/>
+              </w:rPr>
+              <w:t>2</w:t>
+            </w:r>
+            <w:r>
+              <w:t xml:space="preserve"> = 0.1431</w:t>
+            </w:r>
+          </w:p>
+        </w:tc>
+        <w:tc>
+          <w:tcPr>
+            <w:tcW w:type="dxa" w:w="1928"/>
+          </w:tcPr>
+          <w:p/>
+        </w:tc>
+        <w:tc>
+          <w:tcPr>
+            <w:tcW w:type="dxa" w:w="1928"/>
+          </w:tcPr>
+          <w:p/>
+        </w:tc>
+      </w:tr>
+      <w:tr>
+        <w:tc>
+          <w:tcPr>
+            <w:tcW w:type="dxa" w:w="2551"/>
+          </w:tcPr>
+          <w:p>
+            <w:r>
+              <w:t>Largest peak/hole /eÅ</w:t>
+            </w:r>
+            <w:r>
+              <w:rPr>
+                <w:vertAlign w:val="superscript"/>
+              </w:rPr>
+              <w:t>3</w:t>
+            </w:r>
+          </w:p>
+        </w:tc>
+        <w:tc>
+          <w:tcPr>
+            <w:tcW w:type="dxa" w:w="1928"/>
+          </w:tcPr>
+          <w:p>
+            <w:r>
+              <w:t>0.38/-0.27</w:t>
+            </w:r>
+          </w:p>
+        </w:tc>
+        <w:tc>
+          <w:tcPr>
+            <w:tcW w:type="dxa" w:w="1928"/>
+          </w:tcPr>
+          <w:p/>
+        </w:tc>
+        <w:tc>
+          <w:tcPr>
+            <w:tcW w:type="dxa" w:w="1928"/>
+          </w:tcPr>
+          <w:p/>
+        </w:tc>
+      </w:tr>
+      <w:tr>
+        <w:tc>
+          <w:tcPr>
+            <w:tcW w:type="dxa" w:w="2551"/>
+          </w:tcPr>
+          <w:p>
+            <w:r>
+              <w:t>Flack x parameter</w:t>
+            </w:r>
+          </w:p>
+        </w:tc>
+        <w:tc>
+          <w:tcPr>
+            <w:tcW w:type="dxa" w:w="1928"/>
+          </w:tcPr>
+          <w:p>
+            <w:r/>
+          </w:p>
+        </w:tc>
+        <w:tc>
+          <w:tcPr>
+            <w:tcW w:type="dxa" w:w="1928"/>
+          </w:tcPr>
+          <w:p/>
+        </w:tc>
+        <w:tc>
+          <w:tcPr>
+            <w:tcW w:type="dxa" w:w="1928"/>
+          </w:tcPr>
+          <w:p/>
         </w:tc>
       </w:tr>
     </w:tbl>

</xml_diff>